<commit_message>
Model guide - add Powell outlets; reduce Upper/Lower Basin use because of tribes
</commit_message>
<xml_diff>
--- a/ModelMusings/Support/ModelGuide/ModelGuidance-CombinedLakePowellLakeMead-TextBoxes.docx
+++ b/ModelMusings/Support/ModelGuide/ModelGuidance-CombinedLakePowellLakeMead-TextBoxes.docx
@@ -70,6 +70,7 @@
                                 <w:bCs/>
                               </w:rPr>
                             </w:pPr>
+                            <w:bookmarkStart w:id="0" w:name="_GoBack"/>
                             <w:r>
                               <w:rPr>
                                 <w:b/>
@@ -140,15 +141,7 @@
                               <w:rPr>
                                 <w:color w:val="323E4F" w:themeColor="text2" w:themeShade="BF"/>
                               </w:rPr>
-                              <w:instrText xml:space="preserve"> ADDIN EN.CITE &lt;EndNote&gt;&lt;Cite&gt;&lt;Author&gt;Rosenberg&lt;/Author&gt;&lt;Year&gt;2021&lt;/Year&gt;&lt;RecNum&gt;2789&lt;/RecNum&gt;&lt;DisplayText&gt;(Rosenberg, 2021d)&lt;/DisplayText&gt;&lt;record&gt;&lt;rec-number&gt;2789&lt;/rec-number&gt;&lt;foreign-keys&gt;&lt;key app="EN" db-id="xxt5ta9pd995dwesap0pdzzp2weaz0w9werf" timestamp="1620873547"&gt;2789&lt;/key&gt;&lt;/foreign-keys&gt;&lt;ref-type name="Web Page"&gt;12&lt;/ref-type&gt;&lt;contributors&gt;&lt;authors&gt;&lt;author&gt;David E. Rosenberg&lt;/author&gt;&lt;/authors&gt;&lt;/contributors&gt;&lt;titles&gt;&lt;title&gt;Colorado River Coding: Pilot flex accounting to encourage more water conservation in a combined Lake Powell-Lake Mead system&lt;/title&gt;&lt;/titles&gt;&lt;dates&gt;&lt;year&gt;2021&lt;/year&gt;&lt;/dates&gt;&lt;publisher&gt;ModelMusings folder&lt;/publisher&gt;&lt;urls&gt;&lt;related-urls&gt;&lt;url&gt;https://doi.org/10.5281/zenodo.5522835&lt;/url&gt;&lt;/related-urls&gt;&lt;/ur</w:instrText>
-                            </w:r>
-                            <w:bookmarkStart w:id="0" w:name="_GoBack"/>
-                            <w:bookmarkEnd w:id="0"/>
-                            <w:r>
-                              <w:rPr>
-                                <w:color w:val="323E4F" w:themeColor="text2" w:themeShade="BF"/>
-                              </w:rPr>
-                              <w:instrText>ls&gt;&lt;/record&gt;&lt;/Cite&gt;&lt;/EndNote&gt;</w:instrText>
+                              <w:instrText xml:space="preserve"> ADDIN EN.CITE &lt;EndNote&gt;&lt;Cite&gt;&lt;Author&gt;Rosenberg&lt;/Author&gt;&lt;Year&gt;2021&lt;/Year&gt;&lt;RecNum&gt;2789&lt;/RecNum&gt;&lt;DisplayText&gt;(Rosenberg, 2021d)&lt;/DisplayText&gt;&lt;record&gt;&lt;rec-number&gt;2789&lt;/rec-number&gt;&lt;foreign-keys&gt;&lt;key app="EN" db-id="xxt5ta9pd995dwesap0pdzzp2weaz0w9werf" timestamp="1620873547"&gt;2789&lt;/key&gt;&lt;/foreign-keys&gt;&lt;ref-type name="Web Page"&gt;12&lt;/ref-type&gt;&lt;contributors&gt;&lt;authors&gt;&lt;author&gt;David E. Rosenberg&lt;/author&gt;&lt;/authors&gt;&lt;/contributors&gt;&lt;titles&gt;&lt;title&gt;Colorado River Coding: Pilot flex accounting to encourage more water conservation in a combined Lake Powell-Lake Mead system&lt;/title&gt;&lt;/titles&gt;&lt;dates&gt;&lt;year&gt;2021&lt;/year&gt;&lt;/dates&gt;&lt;publisher&gt;ModelMusings folder&lt;/publisher&gt;&lt;urls&gt;&lt;related-urls&gt;&lt;url&gt;https://doi.org/10.5281/zenodo.5522835&lt;/url&gt;&lt;/related-urls&gt;&lt;/urls&gt;&lt;/record&gt;&lt;/Cite&gt;&lt;/EndNote&gt;</w:instrText>
                             </w:r>
                             <w:r>
                               <w:rPr>
@@ -329,19 +322,43 @@
                               <w:rPr>
                                 <w:color w:val="0000FF"/>
                               </w:rPr>
-                              <w:t>ecify the natural to Lake Powell</w:t>
+                              <w:t xml:space="preserve">ecify the natural </w:t>
                             </w:r>
                             <w:r>
                               <w:rPr>
                                 <w:color w:val="0000FF"/>
                               </w:rPr>
+                              <w:t xml:space="preserve">flow </w:t>
+                            </w:r>
+                            <w:r>
+                              <w:rPr>
+                                <w:color w:val="0000FF"/>
+                              </w:rPr>
+                              <w:t>to Lake Powell</w:t>
+                            </w:r>
+                            <w:r>
+                              <w:rPr>
+                                <w:color w:val="0000FF"/>
+                              </w:rPr>
                               <w:t xml:space="preserve"> in Column C and work down</w:t>
                             </w:r>
                             <w:r>
                               <w:rPr>
                                 <w:color w:val="0000FF"/>
                               </w:rPr>
-                              <w:t xml:space="preserve"> (Step 2)</w:t>
+                              <w:t xml:space="preserve"> </w:t>
+                            </w:r>
+                            <w:r>
+                              <w:rPr>
+                                <w:color w:val="0000FF"/>
+                              </w:rPr>
+                              <w:t xml:space="preserve">the column </w:t>
+                            </w:r>
+                            <w:r>
+                              <w:rPr>
+                                <w:color w:val="0000FF"/>
+                              </w:rPr>
+                              <w:t>(Step 2)</w:t>
                             </w:r>
                             <w:r>
                               <w:rPr>
@@ -415,6 +432,7 @@
                               </w:rPr>
                               <w:t>Go to Step #2, next column</w:t>
                             </w:r>
+                            <w:bookmarkEnd w:id="0"/>
                           </w:p>
                         </w:txbxContent>
                       </wps:txbx>
@@ -450,6 +468,7 @@
                           <w:bCs/>
                         </w:rPr>
                       </w:pPr>
+                      <w:bookmarkStart w:id="1" w:name="_GoBack"/>
                       <w:r>
                         <w:rPr>
                           <w:b/>
@@ -520,15 +539,7 @@
                         <w:rPr>
                           <w:color w:val="323E4F" w:themeColor="text2" w:themeShade="BF"/>
                         </w:rPr>
-                        <w:instrText xml:space="preserve"> ADDIN EN.CITE &lt;EndNote&gt;&lt;Cite&gt;&lt;Author&gt;Rosenberg&lt;/Author&gt;&lt;Year&gt;2021&lt;/Year&gt;&lt;RecNum&gt;2789&lt;/RecNum&gt;&lt;DisplayText&gt;(Rosenberg, 2021d)&lt;/DisplayText&gt;&lt;record&gt;&lt;rec-number&gt;2789&lt;/rec-number&gt;&lt;foreign-keys&gt;&lt;key app="EN" db-id="xxt5ta9pd995dwesap0pdzzp2weaz0w9werf" timestamp="1620873547"&gt;2789&lt;/key&gt;&lt;/foreign-keys&gt;&lt;ref-type name="Web Page"&gt;12&lt;/ref-type&gt;&lt;contributors&gt;&lt;authors&gt;&lt;author&gt;David E. Rosenberg&lt;/author&gt;&lt;/authors&gt;&lt;/contributors&gt;&lt;titles&gt;&lt;title&gt;Colorado River Coding: Pilot flex accounting to encourage more water conservation in a combined Lake Powell-Lake Mead system&lt;/title&gt;&lt;/titles&gt;&lt;dates&gt;&lt;year&gt;2021&lt;/year&gt;&lt;/dates&gt;&lt;publisher&gt;ModelMusings folder&lt;/publisher&gt;&lt;urls&gt;&lt;related-urls&gt;&lt;url&gt;https://doi.org/10.5281/zenodo.5522835&lt;/url&gt;&lt;/related-urls&gt;&lt;/ur</w:instrText>
-                      </w:r>
-                      <w:bookmarkStart w:id="1" w:name="_GoBack"/>
-                      <w:bookmarkEnd w:id="1"/>
-                      <w:r>
-                        <w:rPr>
-                          <w:color w:val="323E4F" w:themeColor="text2" w:themeShade="BF"/>
-                        </w:rPr>
-                        <w:instrText>ls&gt;&lt;/record&gt;&lt;/Cite&gt;&lt;/EndNote&gt;</w:instrText>
+                        <w:instrText xml:space="preserve"> ADDIN EN.CITE &lt;EndNote&gt;&lt;Cite&gt;&lt;Author&gt;Rosenberg&lt;/Author&gt;&lt;Year&gt;2021&lt;/Year&gt;&lt;RecNum&gt;2789&lt;/RecNum&gt;&lt;DisplayText&gt;(Rosenberg, 2021d)&lt;/DisplayText&gt;&lt;record&gt;&lt;rec-number&gt;2789&lt;/rec-number&gt;&lt;foreign-keys&gt;&lt;key app="EN" db-id="xxt5ta9pd995dwesap0pdzzp2weaz0w9werf" timestamp="1620873547"&gt;2789&lt;/key&gt;&lt;/foreign-keys&gt;&lt;ref-type name="Web Page"&gt;12&lt;/ref-type&gt;&lt;contributors&gt;&lt;authors&gt;&lt;author&gt;David E. Rosenberg&lt;/author&gt;&lt;/authors&gt;&lt;/contributors&gt;&lt;titles&gt;&lt;title&gt;Colorado River Coding: Pilot flex accounting to encourage more water conservation in a combined Lake Powell-Lake Mead system&lt;/title&gt;&lt;/titles&gt;&lt;dates&gt;&lt;year&gt;2021&lt;/year&gt;&lt;/dates&gt;&lt;publisher&gt;ModelMusings folder&lt;/publisher&gt;&lt;urls&gt;&lt;related-urls&gt;&lt;url&gt;https://doi.org/10.5281/zenodo.5522835&lt;/url&gt;&lt;/related-urls&gt;&lt;/urls&gt;&lt;/record&gt;&lt;/Cite&gt;&lt;/EndNote&gt;</w:instrText>
                       </w:r>
                       <w:r>
                         <w:rPr>
@@ -709,19 +720,43 @@
                         <w:rPr>
                           <w:color w:val="0000FF"/>
                         </w:rPr>
-                        <w:t>ecify the natural to Lake Powell</w:t>
+                        <w:t xml:space="preserve">ecify the natural </w:t>
                       </w:r>
                       <w:r>
                         <w:rPr>
                           <w:color w:val="0000FF"/>
                         </w:rPr>
+                        <w:t xml:space="preserve">flow </w:t>
+                      </w:r>
+                      <w:r>
+                        <w:rPr>
+                          <w:color w:val="0000FF"/>
+                        </w:rPr>
+                        <w:t>to Lake Powell</w:t>
+                      </w:r>
+                      <w:r>
+                        <w:rPr>
+                          <w:color w:val="0000FF"/>
+                        </w:rPr>
                         <w:t xml:space="preserve"> in Column C and work down</w:t>
                       </w:r>
                       <w:r>
                         <w:rPr>
                           <w:color w:val="0000FF"/>
                         </w:rPr>
-                        <w:t xml:space="preserve"> (Step 2)</w:t>
+                        <w:t xml:space="preserve"> </w:t>
+                      </w:r>
+                      <w:r>
+                        <w:rPr>
+                          <w:color w:val="0000FF"/>
+                        </w:rPr>
+                        <w:t xml:space="preserve">the column </w:t>
+                      </w:r>
+                      <w:r>
+                        <w:rPr>
+                          <w:color w:val="0000FF"/>
+                        </w:rPr>
+                        <w:t>(Step 2)</w:t>
                       </w:r>
                       <w:r>
                         <w:rPr>
@@ -795,6 +830,7 @@
                         </w:rPr>
                         <w:t>Go to Step #2, next column</w:t>
                       </w:r>
+                      <w:bookmarkEnd w:id="1"/>
                     </w:p>
                   </w:txbxContent>
                 </v:textbox>
@@ -905,7 +941,7 @@
                             </w:tblPr>
                             <w:tblGrid>
                               <w:gridCol w:w="3545"/>
-                              <w:gridCol w:w="5261"/>
+                              <w:gridCol w:w="5316"/>
                             </w:tblGrid>
                             <w:tr>
                               <w:tc>
@@ -1103,7 +1139,7 @@
                       </w:tblPr>
                       <w:tblGrid>
                         <w:gridCol w:w="3545"/>
-                        <w:gridCol w:w="5261"/>
+                        <w:gridCol w:w="5316"/>
                       </w:tblGrid>
                       <w:tr>
                         <w:tc>
@@ -1984,6 +2020,36 @@
       <w:szCs w:val="24"/>
     </w:rPr>
   </w:style>
+  <w:style w:type="paragraph" w:styleId="BalloonText">
+    <w:name w:val="Balloon Text"/>
+    <w:basedOn w:val="Normal"/>
+    <w:link w:val="BalloonTextChar"/>
+    <w:uiPriority w:val="99"/>
+    <w:semiHidden/>
+    <w:unhideWhenUsed/>
+    <w:rsid w:val="00BD4C89"/>
+    <w:pPr>
+      <w:spacing w:after="0" w:line="240" w:lineRule="auto"/>
+    </w:pPr>
+    <w:rPr>
+      <w:rFonts w:ascii="Segoe UI" w:hAnsi="Segoe UI" w:cs="Segoe UI"/>
+      <w:sz w:val="18"/>
+      <w:szCs w:val="18"/>
+    </w:rPr>
+  </w:style>
+  <w:style w:type="character" w:customStyle="1" w:styleId="BalloonTextChar">
+    <w:name w:val="Balloon Text Char"/>
+    <w:basedOn w:val="DefaultParagraphFont"/>
+    <w:link w:val="BalloonText"/>
+    <w:uiPriority w:val="99"/>
+    <w:semiHidden/>
+    <w:rsid w:val="00BD4C89"/>
+    <w:rPr>
+      <w:rFonts w:ascii="Segoe UI" w:hAnsi="Segoe UI" w:cs="Segoe UI"/>
+      <w:sz w:val="18"/>
+      <w:szCs w:val="18"/>
+    </w:rPr>
+  </w:style>
 </w:styles>
 </file>
 

</xml_diff>

<commit_message>
Split directions into Setup and Play
</commit_message>
<xml_diff>
--- a/ModelMusings/Support/ModelGuide/ModelGuidance-CombinedLakePowellLakeMead-TextBoxes.docx
+++ b/ModelMusings/Support/ModelGuide/ModelGuidance-CombinedLakePowellLakeMead-TextBoxes.docx
@@ -16,16 +16,16 @@
         <mc:AlternateContent>
           <mc:Choice Requires="wps">
             <w:drawing>
-              <wp:anchor distT="45720" distB="45720" distL="114300" distR="114300" simplePos="0" relativeHeight="251661312" behindDoc="0" locked="0" layoutInCell="1" allowOverlap="1" wp14:anchorId="4B97C68C" wp14:editId="18A8C40D">
+              <wp:anchor distT="45720" distB="45720" distL="114300" distR="114300" simplePos="0" relativeHeight="251661312" behindDoc="0" locked="0" layoutInCell="1" allowOverlap="0" wp14:anchorId="66067CDF" wp14:editId="21F1721F">
                 <wp:simplePos x="0" y="0"/>
-                <wp:positionH relativeFrom="column">
-                  <wp:posOffset>-214630</wp:posOffset>
+                <wp:positionH relativeFrom="margin">
+                  <wp:align>left</wp:align>
                 </wp:positionH>
-                <wp:positionV relativeFrom="paragraph">
-                  <wp:posOffset>-678815</wp:posOffset>
+                <wp:positionV relativeFrom="page">
+                  <wp:posOffset>1529715</wp:posOffset>
                 </wp:positionV>
-                <wp:extent cx="4698815" cy="1404620"/>
-                <wp:effectExtent l="0" t="0" r="26035" b="27940"/>
+                <wp:extent cx="5087620" cy="6337300"/>
+                <wp:effectExtent l="0" t="0" r="17780" b="25400"/>
                 <wp:wrapSquare wrapText="bothSides"/>
                 <wp:docPr id="217" name="Text Box 2"/>
                 <wp:cNvGraphicFramePr>
@@ -40,7 +40,7 @@
                       <wps:spPr bwMode="auto">
                         <a:xfrm>
                           <a:off x="0" y="0"/>
-                          <a:ext cx="4698815" cy="1404620"/>
+                          <a:ext cx="5087620" cy="6337425"/>
                         </a:xfrm>
                         <a:prstGeom prst="rect">
                           <a:avLst/>
@@ -64,34 +64,54 @@
                         <w:txbxContent>
                           <w:p>
                             <w:pPr>
+                              <w:spacing w:before="100" w:beforeAutospacing="1" w:after="100" w:afterAutospacing="1" w:line="240" w:lineRule="auto"/>
                               <w:jc w:val="center"/>
                               <w:rPr>
+                                <w:rFonts w:asciiTheme="majorBidi" w:hAnsiTheme="majorBidi" w:cstheme="majorBidi"/>
+                                <w:sz w:val="24"/>
+                                <w:szCs w:val="24"/>
+                              </w:rPr>
+                            </w:pPr>
+                            <w:bookmarkStart w:id="0" w:name="_GoBack"/>
+                            <w:r>
+                              <w:rPr>
+                                <w:rFonts w:asciiTheme="majorBidi" w:hAnsiTheme="majorBidi" w:cstheme="majorBidi"/>
                                 <w:b/>
                                 <w:bCs/>
-                              </w:rPr>
-                            </w:pPr>
-                            <w:bookmarkStart w:id="0" w:name="_GoBack"/>
-                            <w:r>
-                              <w:rPr>
+                                <w:sz w:val="24"/>
+                                <w:szCs w:val="24"/>
+                              </w:rPr>
+                              <w:t xml:space="preserve">Box 1. </w:t>
+                            </w:r>
+                            <w:r>
+                              <w:rPr>
+                                <w:rFonts w:asciiTheme="majorBidi" w:hAnsiTheme="majorBidi" w:cstheme="majorBidi"/>
                                 <w:b/>
                                 <w:bCs/>
-                              </w:rPr>
-                              <w:t>Box 1. Quick Start</w:t>
+                                <w:sz w:val="24"/>
+                                <w:szCs w:val="24"/>
+                              </w:rPr>
+                              <w:t>Facilitation Steps</w:t>
                             </w:r>
                           </w:p>
                           <w:p>
                             <w:pPr>
-                              <w:rPr>
+                              <w:spacing w:before="100" w:beforeAutospacing="1" w:after="100" w:afterAutospacing="1" w:line="240" w:lineRule="auto"/>
+                              <w:rPr>
+                                <w:rFonts w:ascii="Times New Roman" w:eastAsia="Times New Roman" w:hAnsi="Times New Roman" w:cs="Times New Roman"/>
                                 <w:b/>
                                 <w:bCs/>
-                                <w:color w:val="323E4F" w:themeColor="text2" w:themeShade="BF"/>
+                                <w:sz w:val="24"/>
+                                <w:szCs w:val="24"/>
                               </w:rPr>
                             </w:pPr>
                             <w:r>
                               <w:rPr>
+                                <w:rFonts w:ascii="Times New Roman" w:eastAsia="Times New Roman" w:hAnsi="Times New Roman" w:cs="Times New Roman"/>
                                 <w:b/>
                                 <w:bCs/>
-                                <w:color w:val="323E4F" w:themeColor="text2" w:themeShade="BF"/>
+                                <w:sz w:val="24"/>
+                                <w:szCs w:val="24"/>
                               </w:rPr>
                               <w:t>Setup</w:t>
                             </w:r>
@@ -101,17 +121,41 @@
                               <w:pStyle w:val="ListParagraph"/>
                               <w:numPr>
                                 <w:ilvl w:val="0"/>
-                                <w:numId w:val="1"/>
+                                <w:numId w:val="4"/>
                               </w:numPr>
-                              <w:rPr>
-                                <w:color w:val="323E4F" w:themeColor="text2" w:themeShade="BF"/>
+                              <w:tabs>
+                                <w:tab w:val="clear" w:pos="720"/>
+                                <w:tab w:val="num" w:pos="450"/>
+                              </w:tabs>
+                              <w:spacing w:before="100" w:beforeAutospacing="1" w:after="100" w:afterAutospacing="1" w:line="240" w:lineRule="auto"/>
+                              <w:ind w:hanging="540"/>
+                              <w:rPr>
+                                <w:rFonts w:ascii="Times New Roman" w:eastAsia="Times New Roman" w:hAnsi="Times New Roman" w:cs="Times New Roman"/>
                               </w:rPr>
                             </w:pPr>
                             <w:r>
                               <w:rPr>
-                                <w:color w:val="323E4F" w:themeColor="text2" w:themeShade="BF"/>
-                              </w:rPr>
-                              <w:t>Review the main canons of existing Colorado River management (Appendix A).</w:t>
+                                <w:rFonts w:ascii="Times New Roman" w:eastAsia="Times New Roman" w:hAnsi="Times New Roman" w:cs="Times New Roman"/>
+                              </w:rPr>
+                              <w:t xml:space="preserve">Download the file </w:t>
+                            </w:r>
+                            <w:hyperlink r:id="rId5" w:history="1">
+                              <w:r>
+                                <w:rPr>
+                                  <w:rFonts w:ascii="Times New Roman" w:eastAsia="Times New Roman" w:hAnsi="Times New Roman" w:cs="Times New Roman"/>
+                                  <w:b/>
+                                  <w:bCs/>
+                                  <w:color w:val="0000FF"/>
+                                  <w:u w:val="single"/>
+                                </w:rPr>
+                                <w:t>PilotFlexAccounting-CombinedPowellMead.xlsx</w:t>
+                              </w:r>
+                            </w:hyperlink>
+                            <w:r>
+                              <w:rPr>
+                                <w:rFonts w:ascii="Times New Roman" w:eastAsia="Times New Roman" w:hAnsi="Times New Roman" w:cs="Times New Roman"/>
+                              </w:rPr>
+                              <w:t xml:space="preserve"> to your computer.</w:t>
                             </w:r>
                           </w:p>
                           <w:p>
@@ -119,325 +163,750 @@
                               <w:pStyle w:val="ListParagraph"/>
                               <w:numPr>
                                 <w:ilvl w:val="0"/>
-                                <w:numId w:val="1"/>
+                                <w:numId w:val="4"/>
                               </w:numPr>
-                              <w:rPr>
-                                <w:color w:val="323E4F" w:themeColor="text2" w:themeShade="BF"/>
+                              <w:tabs>
+                                <w:tab w:val="clear" w:pos="720"/>
+                                <w:tab w:val="num" w:pos="450"/>
+                              </w:tabs>
+                              <w:spacing w:before="100" w:beforeAutospacing="1" w:after="100" w:afterAutospacing="1" w:line="240" w:lineRule="auto"/>
+                              <w:ind w:hanging="540"/>
+                              <w:rPr>
+                                <w:rFonts w:ascii="Times New Roman" w:eastAsia="Times New Roman" w:hAnsi="Times New Roman" w:cs="Times New Roman"/>
                               </w:rPr>
                             </w:pPr>
                             <w:r>
                               <w:rPr>
-                                <w:color w:val="323E4F" w:themeColor="text2" w:themeShade="BF"/>
-                              </w:rPr>
-                              <w:t xml:space="preserve">One participant downloads the Excel model file </w:t>
-                            </w:r>
-                            <w:r>
-                              <w:rPr>
-                                <w:color w:val="323E4F" w:themeColor="text2" w:themeShade="BF"/>
-                              </w:rPr>
-                              <w:fldChar w:fldCharType="begin"/>
-                            </w:r>
-                            <w:r>
-                              <w:rPr>
-                                <w:color w:val="323E4F" w:themeColor="text2" w:themeShade="BF"/>
-                              </w:rPr>
-                              <w:instrText xml:space="preserve"> ADDIN EN.CITE &lt;EndNote&gt;&lt;Cite&gt;&lt;Author&gt;Rosenberg&lt;/Author&gt;&lt;Year&gt;2021&lt;/Year&gt;&lt;RecNum&gt;2789&lt;/RecNum&gt;&lt;DisplayText&gt;(Rosenberg, 2021d)&lt;/DisplayText&gt;&lt;record&gt;&lt;rec-number&gt;2789&lt;/rec-number&gt;&lt;foreign-keys&gt;&lt;key app="EN" db-id="xxt5ta9pd995dwesap0pdzzp2weaz0w9werf" timestamp="1620873547"&gt;2789&lt;/key&gt;&lt;/foreign-keys&gt;&lt;ref-type name="Web Page"&gt;12&lt;/ref-type&gt;&lt;contributors&gt;&lt;authors&gt;&lt;author&gt;David E. Rosenberg&lt;/author&gt;&lt;/authors&gt;&lt;/contributors&gt;&lt;titles&gt;&lt;title&gt;Colorado River Coding: Pilot flex accounting to encourage more water conservation in a combined Lake Powell-Lake Mead system&lt;/title&gt;&lt;/titles&gt;&lt;dates&gt;&lt;year&gt;2021&lt;/year&gt;&lt;/dates&gt;&lt;publisher&gt;ModelMusings folder&lt;/publisher&gt;&lt;urls&gt;&lt;related-urls&gt;&lt;url&gt;https://doi.org/10.5281/zenodo.5522835&lt;/url&gt;&lt;/related-urls&gt;&lt;/urls&gt;&lt;/record&gt;&lt;/Cite&gt;&lt;/EndNote&gt;</w:instrText>
-                            </w:r>
-                            <w:r>
-                              <w:rPr>
-                                <w:color w:val="323E4F" w:themeColor="text2" w:themeShade="BF"/>
-                              </w:rPr>
-                              <w:fldChar w:fldCharType="separate"/>
-                            </w:r>
-                            <w:r>
-                              <w:rPr>
-                                <w:noProof/>
-                                <w:color w:val="323E4F" w:themeColor="text2" w:themeShade="BF"/>
-                              </w:rPr>
-                              <w:t>(Rosenberg, 2021d)</w:t>
-                            </w:r>
-                            <w:r>
-                              <w:rPr>
-                                <w:color w:val="323E4F" w:themeColor="text2" w:themeShade="BF"/>
-                              </w:rPr>
-                              <w:fldChar w:fldCharType="end"/>
-                            </w:r>
-                            <w:r>
-                              <w:rPr>
-                                <w:color w:val="323E4F" w:themeColor="text2" w:themeShade="BF"/>
-                              </w:rPr>
-                              <w:t>.</w:t>
+                                <w:rFonts w:ascii="Times New Roman" w:eastAsia="Times New Roman" w:hAnsi="Times New Roman" w:cs="Times New Roman"/>
+                              </w:rPr>
+                              <w:t>Move the Excel file to your Google Drive. Open as a Google Sheet.</w:t>
                             </w:r>
                           </w:p>
                           <w:p>
                             <w:pPr>
-                              <w:pStyle w:val="ListParagraph"/>
                               <w:numPr>
-                                <w:ilvl w:val="1"/>
-                                <w:numId w:val="2"/>
+                                <w:ilvl w:val="0"/>
+                                <w:numId w:val="4"/>
                               </w:numPr>
-                              <w:ind w:left="1260" w:hanging="180"/>
-                              <w:rPr>
-                                <w:color w:val="323E4F" w:themeColor="text2" w:themeShade="BF"/>
+                              <w:tabs>
+                                <w:tab w:val="clear" w:pos="720"/>
+                                <w:tab w:val="num" w:pos="450"/>
+                              </w:tabs>
+                              <w:spacing w:before="100" w:beforeAutospacing="1" w:after="100" w:afterAutospacing="1" w:line="240" w:lineRule="auto"/>
+                              <w:ind w:hanging="540"/>
+                              <w:rPr>
+                                <w:rFonts w:ascii="Times New Roman" w:eastAsia="Times New Roman" w:hAnsi="Times New Roman" w:cs="Times New Roman"/>
+                                <w:sz w:val="24"/>
+                                <w:szCs w:val="24"/>
                               </w:rPr>
                             </w:pPr>
                             <w:r>
                               <w:rPr>
-                                <w:color w:val="323E4F" w:themeColor="text2" w:themeShade="BF"/>
-                              </w:rPr>
-                              <w:t>Move the file to Google Drive.</w:t>
+                                <w:rFonts w:ascii="Times New Roman" w:eastAsia="Times New Roman" w:hAnsi="Times New Roman" w:cs="Times New Roman"/>
+                                <w:sz w:val="24"/>
+                                <w:szCs w:val="24"/>
+                              </w:rPr>
+                              <w:t xml:space="preserve">Open the </w:t>
+                            </w:r>
+                            <w:r>
+                              <w:rPr>
+                                <w:rFonts w:ascii="Times New Roman" w:eastAsia="Times New Roman" w:hAnsi="Times New Roman" w:cs="Times New Roman"/>
+                                <w:b/>
+                                <w:bCs/>
+                                <w:sz w:val="24"/>
+                                <w:szCs w:val="24"/>
+                              </w:rPr>
+                              <w:t>Versions</w:t>
+                            </w:r>
+                            <w:r>
+                              <w:rPr>
+                                <w:rFonts w:ascii="Times New Roman" w:eastAsia="Times New Roman" w:hAnsi="Times New Roman" w:cs="Times New Roman"/>
+                                <w:sz w:val="24"/>
+                                <w:szCs w:val="24"/>
+                              </w:rPr>
+                              <w:t xml:space="preserve"> Worksheet to see updates.</w:t>
                             </w:r>
                           </w:p>
                           <w:p>
                             <w:pPr>
-                              <w:pStyle w:val="ListParagraph"/>
                               <w:numPr>
-                                <w:ilvl w:val="1"/>
-                                <w:numId w:val="2"/>
+                                <w:ilvl w:val="0"/>
+                                <w:numId w:val="4"/>
                               </w:numPr>
-                              <w:ind w:left="1260" w:hanging="180"/>
-                              <w:rPr>
-                                <w:color w:val="323E4F" w:themeColor="text2" w:themeShade="BF"/>
+                              <w:tabs>
+                                <w:tab w:val="clear" w:pos="720"/>
+                                <w:tab w:val="num" w:pos="450"/>
+                              </w:tabs>
+                              <w:spacing w:before="100" w:beforeAutospacing="1" w:after="100" w:afterAutospacing="1" w:line="240" w:lineRule="auto"/>
+                              <w:ind w:hanging="540"/>
+                              <w:rPr>
+                                <w:rFonts w:ascii="Times New Roman" w:eastAsia="Times New Roman" w:hAnsi="Times New Roman" w:cs="Times New Roman"/>
+                                <w:sz w:val="24"/>
+                                <w:szCs w:val="24"/>
                               </w:rPr>
                             </w:pPr>
                             <w:r>
                               <w:rPr>
-                                <w:color w:val="323E4F" w:themeColor="text2" w:themeShade="BF"/>
-                              </w:rPr>
-                              <w:t>Open in Google Sheets.</w:t>
+                                <w:rFonts w:ascii="Times New Roman" w:eastAsia="Times New Roman" w:hAnsi="Times New Roman" w:cs="Times New Roman"/>
+                                <w:sz w:val="24"/>
+                                <w:szCs w:val="24"/>
+                              </w:rPr>
+                              <w:t xml:space="preserve">Duplicate the </w:t>
+                            </w:r>
+                            <w:r>
+                              <w:rPr>
+                                <w:rFonts w:ascii="Times New Roman" w:eastAsia="Times New Roman" w:hAnsi="Times New Roman" w:cs="Times New Roman"/>
+                                <w:b/>
+                                <w:bCs/>
+                                <w:sz w:val="24"/>
+                                <w:szCs w:val="24"/>
+                              </w:rPr>
+                              <w:t>Master</w:t>
+                            </w:r>
+                            <w:r>
+                              <w:rPr>
+                                <w:rFonts w:ascii="Times New Roman" w:eastAsia="Times New Roman" w:hAnsi="Times New Roman" w:cs="Times New Roman"/>
+                                <w:sz w:val="24"/>
+                                <w:szCs w:val="24"/>
+                              </w:rPr>
+                              <w:t xml:space="preserve"> Worksheet to save a blank version for later use.</w:t>
                             </w:r>
                           </w:p>
                           <w:p>
                             <w:pPr>
-                              <w:pStyle w:val="ListParagraph"/>
                               <w:numPr>
-                                <w:ilvl w:val="1"/>
-                                <w:numId w:val="2"/>
+                                <w:ilvl w:val="0"/>
+                                <w:numId w:val="4"/>
                               </w:numPr>
-                              <w:ind w:left="1260" w:hanging="180"/>
-                              <w:rPr>
-                                <w:color w:val="323E4F" w:themeColor="text2" w:themeShade="BF"/>
+                              <w:tabs>
+                                <w:tab w:val="clear" w:pos="720"/>
+                                <w:tab w:val="num" w:pos="450"/>
+                              </w:tabs>
+                              <w:spacing w:before="100" w:beforeAutospacing="1" w:after="100" w:afterAutospacing="1" w:line="240" w:lineRule="auto"/>
+                              <w:ind w:hanging="540"/>
+                              <w:rPr>
+                                <w:rFonts w:ascii="Times New Roman" w:eastAsia="Times New Roman" w:hAnsi="Times New Roman" w:cs="Times New Roman"/>
+                                <w:sz w:val="24"/>
+                                <w:szCs w:val="24"/>
                               </w:rPr>
                             </w:pPr>
                             <w:r>
                               <w:rPr>
-                                <w:color w:val="323E4F" w:themeColor="text2" w:themeShade="BF"/>
-                              </w:rPr>
-                              <w:t>Share with other participants.</w:t>
+                                <w:rFonts w:ascii="Times New Roman" w:eastAsia="Times New Roman" w:hAnsi="Times New Roman" w:cs="Times New Roman"/>
+                                <w:sz w:val="24"/>
+                                <w:szCs w:val="24"/>
+                              </w:rPr>
+                              <w:t xml:space="preserve">Invite 1 or more other people to join the Google Sheet. </w:t>
                             </w:r>
                           </w:p>
                           <w:p>
                             <w:pPr>
-                              <w:pStyle w:val="ListParagraph"/>
                               <w:numPr>
-                                <w:ilvl w:val="0"/>
-                                <w:numId w:val="1"/>
+                                <w:ilvl w:val="1"/>
+                                <w:numId w:val="6"/>
                               </w:numPr>
-                              <w:rPr>
-                                <w:color w:val="323E4F" w:themeColor="text2" w:themeShade="BF"/>
+                              <w:tabs>
+                                <w:tab w:val="clear" w:pos="1440"/>
+                                <w:tab w:val="num" w:pos="900"/>
+                              </w:tabs>
+                              <w:spacing w:after="100" w:afterAutospacing="1" w:line="240" w:lineRule="auto"/>
+                              <w:ind w:left="900" w:hanging="90"/>
+                              <w:rPr>
+                                <w:rFonts w:ascii="Times New Roman" w:eastAsia="Times New Roman" w:hAnsi="Times New Roman" w:cs="Times New Roman"/>
+                                <w:sz w:val="24"/>
+                                <w:szCs w:val="24"/>
                               </w:rPr>
                             </w:pPr>
                             <w:r>
                               <w:rPr>
-                                <w:color w:val="323E4F" w:themeColor="text2" w:themeShade="BF"/>
-                              </w:rPr>
-                              <w:t xml:space="preserve">All participants open the </w:t>
-                            </w:r>
-                            <w:r>
-                              <w:rPr>
-                                <w:i/>
-                                <w:iCs/>
-                                <w:color w:val="323E4F" w:themeColor="text2" w:themeShade="BF"/>
-                              </w:rPr>
-                              <w:t>Master</w:t>
-                            </w:r>
-                            <w:r>
-                              <w:rPr>
-                                <w:color w:val="323E4F" w:themeColor="text2" w:themeShade="BF"/>
-                              </w:rPr>
-                              <w:t xml:space="preserve"> worksheet.</w:t>
+                                <w:rFonts w:ascii="Times New Roman" w:eastAsia="Times New Roman" w:hAnsi="Times New Roman" w:cs="Times New Roman"/>
+                                <w:sz w:val="24"/>
+                                <w:szCs w:val="24"/>
+                              </w:rPr>
+                              <w:t xml:space="preserve">In the upper right of the Google Sheet, click the </w:t>
+                            </w:r>
+                            <w:r>
+                              <w:rPr>
+                                <w:rFonts w:ascii="Times New Roman" w:eastAsia="Times New Roman" w:hAnsi="Times New Roman" w:cs="Times New Roman"/>
+                                <w:b/>
+                                <w:bCs/>
+                                <w:sz w:val="24"/>
+                                <w:szCs w:val="24"/>
+                              </w:rPr>
+                              <w:t>Share</w:t>
+                            </w:r>
+                            <w:r>
+                              <w:rPr>
+                                <w:rFonts w:ascii="Times New Roman" w:eastAsia="Times New Roman" w:hAnsi="Times New Roman" w:cs="Times New Roman"/>
+                                <w:sz w:val="24"/>
+                                <w:szCs w:val="24"/>
+                              </w:rPr>
+                              <w:t xml:space="preserve"> button.</w:t>
                             </w:r>
                           </w:p>
                           <w:p>
                             <w:pPr>
-                              <w:rPr>
+                              <w:numPr>
+                                <w:ilvl w:val="1"/>
+                                <w:numId w:val="6"/>
+                              </w:numPr>
+                              <w:tabs>
+                                <w:tab w:val="clear" w:pos="1440"/>
+                                <w:tab w:val="num" w:pos="900"/>
+                              </w:tabs>
+                              <w:spacing w:before="100" w:beforeAutospacing="1" w:after="100" w:afterAutospacing="1" w:line="240" w:lineRule="auto"/>
+                              <w:ind w:left="900" w:hanging="90"/>
+                              <w:rPr>
+                                <w:rFonts w:ascii="Times New Roman" w:eastAsia="Times New Roman" w:hAnsi="Times New Roman" w:cs="Times New Roman"/>
+                                <w:sz w:val="24"/>
+                                <w:szCs w:val="24"/>
+                              </w:rPr>
+                            </w:pPr>
+                            <w:r>
+                              <w:rPr>
+                                <w:rFonts w:ascii="Times New Roman" w:eastAsia="Times New Roman" w:hAnsi="Times New Roman" w:cs="Times New Roman"/>
+                                <w:sz w:val="24"/>
+                                <w:szCs w:val="24"/>
+                              </w:rPr>
+                              <w:t>Add emails, and set permissions so players can access the Google Sheet. Or copy and share the sheet's URL.</w:t>
+                            </w:r>
+                          </w:p>
+                          <w:p>
+                            <w:pPr>
+                              <w:spacing w:before="100" w:beforeAutospacing="1" w:after="100" w:afterAutospacing="1" w:line="240" w:lineRule="auto"/>
+                              <w:rPr>
+                                <w:rFonts w:ascii="Times New Roman" w:eastAsia="Times New Roman" w:hAnsi="Times New Roman" w:cs="Times New Roman"/>
+                                <w:b/>
+                                <w:bCs/>
+                                <w:sz w:val="24"/>
+                                <w:szCs w:val="24"/>
+                              </w:rPr>
+                            </w:pPr>
+                            <w:r>
+                              <w:rPr>
+                                <w:rFonts w:ascii="Times New Roman" w:eastAsia="Times New Roman" w:hAnsi="Times New Roman" w:cs="Times New Roman"/>
+                                <w:b/>
+                                <w:bCs/>
+                                <w:sz w:val="24"/>
+                                <w:szCs w:val="24"/>
+                              </w:rPr>
+                              <w:t>Play</w:t>
+                            </w:r>
+                          </w:p>
+                          <w:p>
+                            <w:pPr>
+                              <w:numPr>
+                                <w:ilvl w:val="0"/>
+                                <w:numId w:val="8"/>
+                              </w:numPr>
+                              <w:tabs>
+                                <w:tab w:val="clear" w:pos="720"/>
+                              </w:tabs>
+                              <w:spacing w:before="100" w:beforeAutospacing="1" w:after="100" w:afterAutospacing="1" w:line="240" w:lineRule="auto"/>
+                              <w:ind w:left="450" w:hanging="270"/>
+                              <w:rPr>
+                                <w:rFonts w:ascii="Times New Roman" w:eastAsia="Times New Roman" w:hAnsi="Times New Roman" w:cs="Times New Roman"/>
+                                <w:sz w:val="24"/>
+                                <w:szCs w:val="24"/>
+                              </w:rPr>
+                            </w:pPr>
+                            <w:r>
+                              <w:rPr>
+                                <w:rFonts w:ascii="Times New Roman" w:eastAsia="Times New Roman" w:hAnsi="Times New Roman" w:cs="Times New Roman"/>
+                                <w:sz w:val="24"/>
+                                <w:szCs w:val="24"/>
+                              </w:rPr>
+                              <w:t xml:space="preserve">On the </w:t>
+                            </w:r>
+                            <w:r>
+                              <w:rPr>
+                                <w:rFonts w:ascii="Times New Roman" w:eastAsia="Times New Roman" w:hAnsi="Times New Roman" w:cs="Times New Roman"/>
+                                <w:b/>
+                                <w:bCs/>
+                                <w:sz w:val="24"/>
+                                <w:szCs w:val="24"/>
+                              </w:rPr>
+                              <w:t>Master</w:t>
+                            </w:r>
+                            <w:r>
+                              <w:rPr>
+                                <w:rFonts w:ascii="Times New Roman" w:eastAsia="Times New Roman" w:hAnsi="Times New Roman" w:cs="Times New Roman"/>
+                                <w:sz w:val="24"/>
+                                <w:szCs w:val="24"/>
+                              </w:rPr>
+                              <w:t xml:space="preserve"> Worksheet, scroll down Column A. Participants enter values in row</w:t>
+                            </w:r>
+                            <w:r>
+                              <w:rPr>
+                                <w:rFonts w:ascii="Times New Roman" w:eastAsia="Times New Roman" w:hAnsi="Times New Roman" w:cs="Times New Roman"/>
+                                <w:sz w:val="24"/>
+                                <w:szCs w:val="24"/>
+                              </w:rPr>
+                              <w:t xml:space="preserve"> block</w:t>
+                            </w:r>
+                            <w:r>
+                              <w:rPr>
+                                <w:rFonts w:ascii="Times New Roman" w:eastAsia="Times New Roman" w:hAnsi="Times New Roman" w:cs="Times New Roman"/>
+                                <w:sz w:val="24"/>
+                                <w:szCs w:val="24"/>
+                              </w:rPr>
+                              <w:t>s with</w:t>
+                            </w:r>
+                            <w:r>
+                              <w:rPr>
+                                <w:rFonts w:ascii="Times New Roman" w:eastAsia="Times New Roman" w:hAnsi="Times New Roman" w:cs="Times New Roman"/>
+                                <w:sz w:val="24"/>
+                                <w:szCs w:val="24"/>
+                              </w:rPr>
+                              <w:t xml:space="preserve"> </w:t>
+                            </w:r>
+                            <w:r>
+                              <w:rPr>
+                                <w:rFonts w:ascii="Times New Roman" w:eastAsia="Times New Roman" w:hAnsi="Times New Roman" w:cs="Times New Roman"/>
                                 <w:b/>
                                 <w:bCs/>
                                 <w:color w:val="0000FF"/>
+                                <w:sz w:val="24"/>
+                                <w:szCs w:val="24"/>
+                              </w:rPr>
+                              <w:t>Blue Text</w:t>
+                            </w:r>
+                            <w:r>
+                              <w:rPr>
+                                <w:rFonts w:ascii="Times New Roman" w:eastAsia="Times New Roman" w:hAnsi="Times New Roman" w:cs="Times New Roman"/>
+                                <w:sz w:val="24"/>
+                                <w:szCs w:val="24"/>
+                              </w:rPr>
+                              <w:t xml:space="preserve">. </w:t>
+                            </w:r>
+                          </w:p>
+                          <w:p>
+                            <w:pPr>
+                              <w:numPr>
+                                <w:ilvl w:val="1"/>
+                                <w:numId w:val="7"/>
+                              </w:numPr>
+                              <w:tabs>
+                                <w:tab w:val="clear" w:pos="1440"/>
+                                <w:tab w:val="num" w:pos="900"/>
+                              </w:tabs>
+                              <w:spacing w:before="100" w:beforeAutospacing="1" w:after="100" w:afterAutospacing="1" w:line="240" w:lineRule="auto"/>
+                              <w:ind w:left="900" w:hanging="90"/>
+                              <w:rPr>
+                                <w:rFonts w:ascii="Times New Roman" w:eastAsia="Times New Roman" w:hAnsi="Times New Roman" w:cs="Times New Roman"/>
+                                <w:sz w:val="24"/>
+                                <w:szCs w:val="24"/>
                               </w:rPr>
                             </w:pPr>
                             <w:r>
                               <w:rPr>
+                                <w:rFonts w:ascii="Times New Roman" w:eastAsia="Times New Roman" w:hAnsi="Times New Roman" w:cs="Times New Roman"/>
+                                <w:sz w:val="24"/>
+                                <w:szCs w:val="24"/>
+                              </w:rPr>
+                              <w:t>For example, in Rows 4-10, partic</w:t>
+                            </w:r>
+                            <w:r>
+                              <w:rPr>
+                                <w:rFonts w:ascii="Times New Roman" w:eastAsia="Times New Roman" w:hAnsi="Times New Roman" w:cs="Times New Roman"/>
+                                <w:sz w:val="24"/>
+                                <w:szCs w:val="24"/>
+                              </w:rPr>
+                              <w:t>ip</w:t>
+                            </w:r>
+                            <w:r>
+                              <w:rPr>
+                                <w:rFonts w:ascii="Times New Roman" w:eastAsia="Times New Roman" w:hAnsi="Times New Roman" w:cs="Times New Roman"/>
+                                <w:sz w:val="24"/>
+                                <w:szCs w:val="24"/>
+                              </w:rPr>
+                              <w:t xml:space="preserve">ants select a </w:t>
+                            </w:r>
+                            <w:r>
+                              <w:rPr>
+                                <w:rFonts w:ascii="Times New Roman" w:eastAsia="Times New Roman" w:hAnsi="Times New Roman" w:cs="Times New Roman"/>
+                                <w:b/>
+                                <w:bCs/>
+                                <w:sz w:val="24"/>
+                                <w:szCs w:val="24"/>
+                              </w:rPr>
+                              <w:t>Party</w:t>
+                            </w:r>
+                            <w:r>
+                              <w:rPr>
+                                <w:rFonts w:ascii="Times New Roman" w:eastAsia="Times New Roman" w:hAnsi="Times New Roman" w:cs="Times New Roman"/>
+                                <w:sz w:val="24"/>
+                                <w:szCs w:val="24"/>
+                              </w:rPr>
+                              <w:t xml:space="preserve"> and enter a </w:t>
+                            </w:r>
+                            <w:r>
+                              <w:rPr>
+                                <w:rFonts w:ascii="Times New Roman" w:eastAsia="Times New Roman" w:hAnsi="Times New Roman" w:cs="Times New Roman"/>
+                                <w:b/>
+                                <w:bCs/>
+                                <w:sz w:val="24"/>
+                                <w:szCs w:val="24"/>
+                              </w:rPr>
+                              <w:t>Strategy</w:t>
+                            </w:r>
+                            <w:r>
+                              <w:rPr>
+                                <w:rFonts w:ascii="Times New Roman" w:eastAsia="Times New Roman" w:hAnsi="Times New Roman" w:cs="Times New Roman"/>
+                                <w:sz w:val="24"/>
+                                <w:szCs w:val="24"/>
+                              </w:rPr>
+                              <w:t>. If fewer than 6 participants, participants select multiple parties.</w:t>
+                            </w:r>
+                          </w:p>
+                          <w:p>
+                            <w:pPr>
+                              <w:numPr>
+                                <w:ilvl w:val="1"/>
+                                <w:numId w:val="7"/>
+                              </w:numPr>
+                              <w:tabs>
+                                <w:tab w:val="clear" w:pos="1440"/>
+                                <w:tab w:val="num" w:pos="900"/>
+                              </w:tabs>
+                              <w:spacing w:before="100" w:beforeAutospacing="1" w:after="100" w:afterAutospacing="1" w:line="240" w:lineRule="auto"/>
+                              <w:ind w:left="900" w:hanging="90"/>
+                              <w:rPr>
+                                <w:rFonts w:ascii="Times New Roman" w:eastAsia="Times New Roman" w:hAnsi="Times New Roman" w:cs="Times New Roman"/>
+                                <w:sz w:val="24"/>
+                                <w:szCs w:val="24"/>
+                              </w:rPr>
+                            </w:pPr>
+                            <w:r>
+                              <w:rPr>
+                                <w:rFonts w:ascii="Times New Roman" w:eastAsia="Times New Roman" w:hAnsi="Times New Roman" w:cs="Times New Roman"/>
+                                <w:sz w:val="24"/>
+                                <w:szCs w:val="24"/>
+                              </w:rPr>
+                              <w:t>Enter the Lake Powell natural flow for Year 1 in</w:t>
+                            </w:r>
+                            <w:r>
+                              <w:rPr>
+                                <w:rFonts w:ascii="Times New Roman" w:eastAsia="Times New Roman" w:hAnsi="Times New Roman" w:cs="Times New Roman"/>
+                                <w:sz w:val="24"/>
+                                <w:szCs w:val="24"/>
+                              </w:rPr>
+                              <w:t xml:space="preserve"> </w:t>
+                            </w:r>
+                            <w:r>
+                              <w:rPr>
+                                <w:rFonts w:ascii="Times New Roman" w:eastAsia="Times New Roman" w:hAnsi="Times New Roman" w:cs="Times New Roman"/>
+                                <w:b/>
+                                <w:bCs/>
+                                <w:color w:val="538135" w:themeColor="accent6" w:themeShade="BF"/>
+                                <w:sz w:val="24"/>
+                                <w:szCs w:val="24"/>
+                              </w:rPr>
+                              <w:t>Cell C28</w:t>
+                            </w:r>
+                            <w:r>
+                              <w:rPr>
+                                <w:rFonts w:ascii="Times New Roman" w:eastAsia="Times New Roman" w:hAnsi="Times New Roman" w:cs="Times New Roman"/>
+                                <w:sz w:val="24"/>
+                                <w:szCs w:val="24"/>
+                              </w:rPr>
+                              <w:t>. Cells below will populate.</w:t>
+                            </w:r>
+                          </w:p>
+                          <w:p>
+                            <w:pPr>
+                              <w:numPr>
+                                <w:ilvl w:val="1"/>
+                                <w:numId w:val="7"/>
+                              </w:numPr>
+                              <w:tabs>
+                                <w:tab w:val="clear" w:pos="1440"/>
+                                <w:tab w:val="num" w:pos="900"/>
+                              </w:tabs>
+                              <w:spacing w:before="100" w:beforeAutospacing="1" w:after="100" w:afterAutospacing="1" w:line="240" w:lineRule="auto"/>
+                              <w:ind w:left="900" w:hanging="90"/>
+                              <w:rPr>
+                                <w:rFonts w:ascii="Times New Roman" w:eastAsia="Times New Roman" w:hAnsi="Times New Roman" w:cs="Times New Roman"/>
+                                <w:sz w:val="24"/>
+                                <w:szCs w:val="24"/>
+                              </w:rPr>
+                            </w:pPr>
+                            <w:r>
+                              <w:rPr>
+                                <w:rFonts w:ascii="Times New Roman" w:eastAsia="Times New Roman" w:hAnsi="Times New Roman" w:cs="Times New Roman"/>
+                                <w:sz w:val="24"/>
+                                <w:szCs w:val="24"/>
+                              </w:rPr>
+                              <w:t xml:space="preserve">Participants continue to enter values in Year 1 (Column C) down to Row 142 in row blocks with </w:t>
+                            </w:r>
+                            <w:r>
+                              <w:rPr>
+                                <w:rFonts w:ascii="Times New Roman" w:eastAsia="Times New Roman" w:hAnsi="Times New Roman" w:cs="Times New Roman"/>
                                 <w:b/>
                                 <w:bCs/>
                                 <w:color w:val="0000FF"/>
-                              </w:rPr>
-                              <w:t>Play</w:t>
+                                <w:sz w:val="24"/>
+                                <w:szCs w:val="24"/>
+                              </w:rPr>
+                              <w:t>Blue Text</w:t>
+                            </w:r>
+                            <w:r>
+                              <w:rPr>
+                                <w:rFonts w:ascii="Times New Roman" w:eastAsia="Times New Roman" w:hAnsi="Times New Roman" w:cs="Times New Roman"/>
+                                <w:sz w:val="24"/>
+                                <w:szCs w:val="24"/>
+                              </w:rPr>
+                              <w:t>.</w:t>
                             </w:r>
                           </w:p>
                           <w:p>
                             <w:pPr>
-                              <w:pStyle w:val="ListParagraph"/>
                               <w:numPr>
-                                <w:ilvl w:val="0"/>
-                                <w:numId w:val="3"/>
+                                <w:ilvl w:val="1"/>
+                                <w:numId w:val="7"/>
                               </w:numPr>
-                              <w:ind w:left="720" w:hanging="270"/>
-                              <w:rPr>
-                                <w:color w:val="0000FF"/>
+                              <w:tabs>
+                                <w:tab w:val="clear" w:pos="1440"/>
+                                <w:tab w:val="num" w:pos="900"/>
+                              </w:tabs>
+                              <w:spacing w:before="100" w:beforeAutospacing="1" w:after="100" w:afterAutospacing="1" w:line="240" w:lineRule="auto"/>
+                              <w:ind w:left="900" w:hanging="90"/>
+                              <w:rPr>
+                                <w:rFonts w:ascii="Times New Roman" w:eastAsia="Times New Roman" w:hAnsi="Times New Roman" w:cs="Times New Roman"/>
+                                <w:sz w:val="24"/>
+                                <w:szCs w:val="24"/>
                               </w:rPr>
                             </w:pPr>
                             <w:r>
                               <w:rPr>
-                                <w:color w:val="0000FF"/>
-                              </w:rPr>
-                              <w:t>Assign parties, person playing, and strategies (Step 1)</w:t>
-                            </w:r>
-                            <w:r>
-                              <w:rPr>
-                                <w:color w:val="0000FF"/>
+                                <w:rFonts w:ascii="Times New Roman" w:eastAsia="Times New Roman" w:hAnsi="Times New Roman" w:cs="Times New Roman"/>
+                                <w:sz w:val="24"/>
+                                <w:szCs w:val="24"/>
+                              </w:rPr>
+                              <w:t xml:space="preserve">Move to Year 2 (Column D). Enter Lake Powell natural flow in </w:t>
+                            </w:r>
+                            <w:r>
+                              <w:rPr>
+                                <w:rFonts w:ascii="Times New Roman" w:eastAsia="Times New Roman" w:hAnsi="Times New Roman" w:cs="Times New Roman"/>
+                                <w:b/>
+                                <w:bCs/>
+                                <w:color w:val="538135" w:themeColor="accent6" w:themeShade="BF"/>
+                                <w:sz w:val="24"/>
+                                <w:szCs w:val="24"/>
+                              </w:rPr>
+                              <w:t xml:space="preserve">Cell </w:t>
+                            </w:r>
+                            <w:r>
+                              <w:rPr>
+                                <w:rFonts w:ascii="Times New Roman" w:eastAsia="Times New Roman" w:hAnsi="Times New Roman" w:cs="Times New Roman"/>
+                                <w:b/>
+                                <w:bCs/>
+                                <w:color w:val="538135" w:themeColor="accent6" w:themeShade="BF"/>
+                                <w:sz w:val="24"/>
+                                <w:szCs w:val="24"/>
+                              </w:rPr>
+                              <w:t>D</w:t>
+                            </w:r>
+                            <w:r>
+                              <w:rPr>
+                                <w:rFonts w:ascii="Times New Roman" w:eastAsia="Times New Roman" w:hAnsi="Times New Roman" w:cs="Times New Roman"/>
+                                <w:b/>
+                                <w:bCs/>
+                                <w:color w:val="538135" w:themeColor="accent6" w:themeShade="BF"/>
+                                <w:sz w:val="24"/>
+                                <w:szCs w:val="24"/>
+                              </w:rPr>
+                              <w:t>28</w:t>
+                            </w:r>
+                            <w:r>
+                              <w:rPr>
+                                <w:rFonts w:ascii="Times New Roman" w:eastAsia="Times New Roman" w:hAnsi="Times New Roman" w:cs="Times New Roman"/>
+                                <w:sz w:val="24"/>
+                                <w:szCs w:val="24"/>
                               </w:rPr>
                               <w:t>.</w:t>
                             </w:r>
                           </w:p>
                           <w:p>
                             <w:pPr>
-                              <w:pStyle w:val="ListParagraph"/>
                               <w:numPr>
                                 <w:ilvl w:val="0"/>
-                                <w:numId w:val="3"/>
+                                <w:numId w:val="8"/>
                               </w:numPr>
-                              <w:ind w:left="720" w:hanging="270"/>
-                              <w:rPr>
-                                <w:color w:val="0000FF"/>
+                              <w:tabs>
+                                <w:tab w:val="clear" w:pos="720"/>
+                                <w:tab w:val="num" w:pos="450"/>
+                              </w:tabs>
+                              <w:spacing w:before="100" w:beforeAutospacing="1" w:after="100" w:afterAutospacing="1" w:line="240" w:lineRule="auto"/>
+                              <w:ind w:hanging="540"/>
+                              <w:rPr>
+                                <w:rFonts w:ascii="Times New Roman" w:eastAsia="Times New Roman" w:hAnsi="Times New Roman" w:cs="Times New Roman"/>
+                                <w:sz w:val="24"/>
+                                <w:szCs w:val="24"/>
                               </w:rPr>
                             </w:pPr>
                             <w:r>
                               <w:rPr>
-                                <w:color w:val="0000FF"/>
-                              </w:rPr>
-                              <w:t>Sp</w:t>
-                            </w:r>
-                            <w:r>
-                              <w:rPr>
-                                <w:color w:val="0000FF"/>
-                              </w:rPr>
-                              <w:t xml:space="preserve">ecify the natural </w:t>
-                            </w:r>
-                            <w:r>
-                              <w:rPr>
-                                <w:color w:val="0000FF"/>
-                              </w:rPr>
-                              <w:t xml:space="preserve">flow </w:t>
-                            </w:r>
-                            <w:r>
-                              <w:rPr>
-                                <w:color w:val="0000FF"/>
-                              </w:rPr>
-                              <w:t>to Lake Powell</w:t>
-                            </w:r>
-                            <w:r>
-                              <w:rPr>
-                                <w:color w:val="0000FF"/>
-                              </w:rPr>
-                              <w:t xml:space="preserve"> in Column C and work down</w:t>
-                            </w:r>
-                            <w:r>
-                              <w:rPr>
-                                <w:color w:val="0000FF"/>
+                                <w:rFonts w:ascii="Times New Roman" w:eastAsia="Times New Roman" w:hAnsi="Times New Roman" w:cs="Times New Roman"/>
+                                <w:sz w:val="24"/>
+                                <w:szCs w:val="24"/>
+                              </w:rPr>
+                              <w:t>Find linked help for each row in</w:t>
+                            </w:r>
+                            <w:r>
+                              <w:rPr>
+                                <w:rFonts w:ascii="Times New Roman" w:eastAsia="Times New Roman" w:hAnsi="Times New Roman" w:cs="Times New Roman"/>
+                                <w:sz w:val="24"/>
+                                <w:szCs w:val="24"/>
                               </w:rPr>
                               <w:t xml:space="preserve"> </w:t>
                             </w:r>
                             <w:r>
                               <w:rPr>
-                                <w:color w:val="0000FF"/>
-                              </w:rPr>
-                              <w:t xml:space="preserve">the column </w:t>
-                            </w:r>
-                            <w:r>
-                              <w:rPr>
-                                <w:color w:val="0000FF"/>
-                              </w:rPr>
-                              <w:t>(Step 2)</w:t>
-                            </w:r>
-                            <w:r>
-                              <w:rPr>
-                                <w:color w:val="0000FF"/>
+                                <w:rFonts w:ascii="Times New Roman" w:eastAsia="Times New Roman" w:hAnsi="Times New Roman" w:cs="Times New Roman"/>
+                                <w:b/>
+                                <w:bCs/>
+                                <w:sz w:val="24"/>
+                                <w:szCs w:val="24"/>
+                              </w:rPr>
+                              <w:t>Column N</w:t>
+                            </w:r>
+                            <w:r>
+                              <w:rPr>
+                                <w:rFonts w:ascii="Times New Roman" w:eastAsia="Times New Roman" w:hAnsi="Times New Roman" w:cs="Times New Roman"/>
+                                <w:sz w:val="24"/>
+                                <w:szCs w:val="24"/>
                               </w:rPr>
                               <w:t>.</w:t>
                             </w:r>
                           </w:p>
                           <w:p>
                             <w:pPr>
-                              <w:pStyle w:val="ListParagraph"/>
                               <w:numPr>
                                 <w:ilvl w:val="0"/>
-                                <w:numId w:val="3"/>
+                                <w:numId w:val="8"/>
                               </w:numPr>
-                              <w:ind w:left="720" w:hanging="270"/>
-                              <w:rPr>
-                                <w:color w:val="0000FF"/>
+                              <w:tabs>
+                                <w:tab w:val="clear" w:pos="720"/>
+                                <w:tab w:val="num" w:pos="450"/>
+                              </w:tabs>
+                              <w:spacing w:before="100" w:beforeAutospacing="1" w:after="100" w:afterAutospacing="1" w:line="240" w:lineRule="auto"/>
+                              <w:ind w:left="450" w:hanging="270"/>
+                              <w:rPr>
+                                <w:rFonts w:ascii="Times New Roman" w:eastAsia="Times New Roman" w:hAnsi="Times New Roman" w:cs="Times New Roman"/>
+                                <w:sz w:val="24"/>
+                                <w:szCs w:val="24"/>
                               </w:rPr>
                             </w:pPr>
                             <w:r>
                               <w:rPr>
-                                <w:color w:val="0000FF"/>
-                              </w:rPr>
-                              <w:t>Players trade, conserve, and consume water (Step 5)</w:t>
-                            </w:r>
-                            <w:r>
-                              <w:rPr>
-                                <w:color w:val="0000FF"/>
-                              </w:rPr>
-                              <w:t>.</w:t>
+                                <w:rFonts w:ascii="Times New Roman" w:eastAsia="Times New Roman" w:hAnsi="Times New Roman" w:cs="Times New Roman"/>
+                                <w:sz w:val="24"/>
+                                <w:szCs w:val="24"/>
+                              </w:rPr>
+                              <w:t xml:space="preserve">View the </w:t>
+                            </w:r>
+                            <w:r>
+                              <w:rPr>
+                                <w:rFonts w:ascii="Times New Roman" w:eastAsia="Times New Roman" w:hAnsi="Times New Roman" w:cs="Times New Roman"/>
+                                <w:b/>
+                                <w:bCs/>
+                                <w:sz w:val="24"/>
+                                <w:szCs w:val="24"/>
+                              </w:rPr>
+                              <w:t>Master-Plots</w:t>
+                            </w:r>
+                            <w:r>
+                              <w:rPr>
+                                <w:rFonts w:ascii="Times New Roman" w:eastAsia="Times New Roman" w:hAnsi="Times New Roman" w:cs="Times New Roman"/>
+                                <w:sz w:val="24"/>
+                                <w:szCs w:val="24"/>
+                              </w:rPr>
+                              <w:t xml:space="preserve"> worksheet to compare entries to current operations (Law of River).</w:t>
                             </w:r>
                           </w:p>
                           <w:p>
                             <w:pPr>
-                              <w:pStyle w:val="ListParagraph"/>
                               <w:numPr>
                                 <w:ilvl w:val="0"/>
-                                <w:numId w:val="3"/>
+                                <w:numId w:val="8"/>
                               </w:numPr>
-                              <w:ind w:left="720" w:hanging="270"/>
-                              <w:rPr>
-                                <w:color w:val="0000FF"/>
+                              <w:tabs>
+                                <w:tab w:val="clear" w:pos="720"/>
+                                <w:tab w:val="num" w:pos="450"/>
+                              </w:tabs>
+                              <w:spacing w:before="100" w:beforeAutospacing="1" w:after="100" w:afterAutospacing="1" w:line="240" w:lineRule="auto"/>
+                              <w:ind w:left="450" w:hanging="270"/>
+                              <w:rPr>
+                                <w:rFonts w:ascii="Times New Roman" w:eastAsia="Times New Roman" w:hAnsi="Times New Roman" w:cs="Times New Roman"/>
+                                <w:sz w:val="24"/>
+                                <w:szCs w:val="24"/>
                               </w:rPr>
                             </w:pPr>
                             <w:r>
                               <w:rPr>
-                                <w:color w:val="0000FF"/>
-                              </w:rPr>
-                              <w:t>Assign combined storage to Lake Powell and Lake Mead</w:t>
-                            </w:r>
-                            <w:r>
-                              <w:rPr>
-                                <w:color w:val="0000FF"/>
-                              </w:rPr>
-                              <w:t xml:space="preserve"> (Step 7).</w:t>
-                            </w:r>
-                          </w:p>
-                          <w:p>
-                            <w:pPr>
-                              <w:pStyle w:val="ListParagraph"/>
-                              <w:numPr>
-                                <w:ilvl w:val="0"/>
-                                <w:numId w:val="3"/>
-                              </w:numPr>
-                              <w:ind w:left="720" w:hanging="270"/>
-                            </w:pPr>
-                            <w:r>
-                              <w:rPr>
-                                <w:color w:val="0000FF"/>
-                              </w:rPr>
-                              <w:t>Go to Step #2, next column</w:t>
+                                <w:rFonts w:ascii="Times New Roman" w:eastAsia="Times New Roman" w:hAnsi="Times New Roman" w:cs="Times New Roman"/>
+                                <w:sz w:val="24"/>
+                                <w:szCs w:val="24"/>
+                              </w:rPr>
+                              <w:t xml:space="preserve">See </w:t>
+                            </w:r>
+                            <w:r>
+                              <w:rPr>
+                                <w:rFonts w:ascii="Times New Roman" w:eastAsia="Times New Roman" w:hAnsi="Times New Roman" w:cs="Times New Roman"/>
+                                <w:b/>
+                                <w:bCs/>
+                                <w:sz w:val="24"/>
+                                <w:szCs w:val="24"/>
+                              </w:rPr>
+                              <w:t>ReadMe-Directions</w:t>
+                            </w:r>
+                            <w:r>
+                              <w:rPr>
+                                <w:rFonts w:ascii="Times New Roman" w:eastAsia="Times New Roman" w:hAnsi="Times New Roman" w:cs="Times New Roman"/>
+                                <w:sz w:val="24"/>
+                                <w:szCs w:val="24"/>
+                              </w:rPr>
+                              <w:t xml:space="preserve"> Worksheet </w:t>
+                            </w:r>
+                            <w:r>
+                              <w:rPr>
+                                <w:rFonts w:ascii="Times New Roman" w:eastAsia="Times New Roman" w:hAnsi="Times New Roman" w:cs="Times New Roman"/>
+                                <w:sz w:val="24"/>
+                                <w:szCs w:val="24"/>
+                              </w:rPr>
+                              <w:t>for</w:t>
+                            </w:r>
+                            <w:r>
+                              <w:rPr>
+                                <w:rFonts w:ascii="Times New Roman" w:eastAsia="Times New Roman" w:hAnsi="Times New Roman" w:cs="Times New Roman"/>
+                                <w:sz w:val="24"/>
+                                <w:szCs w:val="24"/>
+                              </w:rPr>
+                              <w:t xml:space="preserve"> these directions and des</w:t>
+                            </w:r>
+                            <w:r>
+                              <w:rPr>
+                                <w:rFonts w:ascii="Times New Roman" w:eastAsia="Times New Roman" w:hAnsi="Times New Roman" w:cs="Times New Roman"/>
+                                <w:sz w:val="24"/>
+                                <w:szCs w:val="24"/>
+                              </w:rPr>
+                              <w:t>criptions of</w:t>
+                            </w:r>
+                            <w:r>
+                              <w:rPr>
+                                <w:rFonts w:ascii="Times New Roman" w:eastAsia="Times New Roman" w:hAnsi="Times New Roman" w:cs="Times New Roman"/>
+                                <w:sz w:val="24"/>
+                                <w:szCs w:val="24"/>
+                              </w:rPr>
+                              <w:t xml:space="preserve"> all worksheets in the Workbook.</w:t>
                             </w:r>
                             <w:bookmarkEnd w:id="0"/>
                           </w:p>
                         </w:txbxContent>
                       </wps:txbx>
                       <wps:bodyPr rot="0" vert="horz" wrap="square" lIns="91440" tIns="45720" rIns="91440" bIns="45720" anchor="t" anchorCtr="0">
-                        <a:spAutoFit/>
+                        <a:noAutofit/>
                       </wps:bodyPr>
                     </wps:wsp>
                   </a:graphicData>
@@ -446,50 +915,70 @@
                   <wp14:pctWidth>0</wp14:pctWidth>
                 </wp14:sizeRelH>
                 <wp14:sizeRelV relativeFrom="margin">
-                  <wp14:pctHeight>20000</wp14:pctHeight>
+                  <wp14:pctHeight>0</wp14:pctHeight>
                 </wp14:sizeRelV>
               </wp:anchor>
             </w:drawing>
           </mc:Choice>
           <mc:Fallback>
             <w:pict>
-              <v:shapetype w14:anchorId="4B97C68C" id="_x0000_t202" coordsize="21600,21600" o:spt="202" path="m,l,21600r21600,l21600,xe">
+              <v:shapetype w14:anchorId="66067CDF" id="_x0000_t202" coordsize="21600,21600" o:spt="202" path="m,l,21600r21600,l21600,xe">
                 <v:stroke joinstyle="miter"/>
                 <v:path gradientshapeok="t" o:connecttype="rect"/>
               </v:shapetype>
-              <v:shape id="Text Box 2" o:spid="_x0000_s1026" type="#_x0000_t202" style="position:absolute;margin-left:-16.9pt;margin-top:-53.45pt;width:370pt;height:110.6pt;z-index:251661312;visibility:visible;mso-wrap-style:square;mso-width-percent:0;mso-height-percent:200;mso-wrap-distance-left:9pt;mso-wrap-distance-top:3.6pt;mso-wrap-distance-right:9pt;mso-wrap-distance-bottom:3.6pt;mso-position-horizontal:absolute;mso-position-horizontal-relative:text;mso-position-vertical:absolute;mso-position-vertical-relative:text;mso-width-percent:0;mso-height-percent:200;mso-width-relative:margin;mso-height-relative:margin;v-text-anchor:top" o:gfxdata="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" fillcolor="#fff2cc [663]">
-                <v:textbox style="mso-fit-shape-to-text:t">
+              <v:shape id="Text Box 2" o:spid="_x0000_s1026" type="#_x0000_t202" style="position:absolute;margin-left:0;margin-top:120.45pt;width:400.6pt;height:499pt;z-index:251661312;visibility:visible;mso-wrap-style:square;mso-width-percent:0;mso-height-percent:0;mso-wrap-distance-left:9pt;mso-wrap-distance-top:3.6pt;mso-wrap-distance-right:9pt;mso-wrap-distance-bottom:3.6pt;mso-position-horizontal:left;mso-position-horizontal-relative:margin;mso-position-vertical:absolute;mso-position-vertical-relative:page;mso-width-percent:0;mso-height-percent:0;mso-width-relative:margin;mso-height-relative:margin;v-text-anchor:top" o:gfxdata="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" o:allowoverlap="f" fillcolor="#fff2cc [663]">
+                <v:textbox>
                   <w:txbxContent>
                     <w:p>
                       <w:pPr>
+                        <w:spacing w:before="100" w:beforeAutospacing="1" w:after="100" w:afterAutospacing="1" w:line="240" w:lineRule="auto"/>
                         <w:jc w:val="center"/>
                         <w:rPr>
+                          <w:rFonts w:asciiTheme="majorBidi" w:hAnsiTheme="majorBidi" w:cstheme="majorBidi"/>
+                          <w:sz w:val="24"/>
+                          <w:szCs w:val="24"/>
+                        </w:rPr>
+                      </w:pPr>
+                      <w:bookmarkStart w:id="1" w:name="_GoBack"/>
+                      <w:r>
+                        <w:rPr>
+                          <w:rFonts w:asciiTheme="majorBidi" w:hAnsiTheme="majorBidi" w:cstheme="majorBidi"/>
                           <w:b/>
                           <w:bCs/>
-                        </w:rPr>
-                      </w:pPr>
-                      <w:bookmarkStart w:id="1" w:name="_GoBack"/>
-                      <w:r>
-                        <w:rPr>
+                          <w:sz w:val="24"/>
+                          <w:szCs w:val="24"/>
+                        </w:rPr>
+                        <w:t xml:space="preserve">Box 1. </w:t>
+                      </w:r>
+                      <w:r>
+                        <w:rPr>
+                          <w:rFonts w:asciiTheme="majorBidi" w:hAnsiTheme="majorBidi" w:cstheme="majorBidi"/>
                           <w:b/>
                           <w:bCs/>
-                        </w:rPr>
-                        <w:t>Box 1. Quick Start</w:t>
+                          <w:sz w:val="24"/>
+                          <w:szCs w:val="24"/>
+                        </w:rPr>
+                        <w:t>Facilitation Steps</w:t>
                       </w:r>
                     </w:p>
                     <w:p>
                       <w:pPr>
-                        <w:rPr>
+                        <w:spacing w:before="100" w:beforeAutospacing="1" w:after="100" w:afterAutospacing="1" w:line="240" w:lineRule="auto"/>
+                        <w:rPr>
+                          <w:rFonts w:ascii="Times New Roman" w:eastAsia="Times New Roman" w:hAnsi="Times New Roman" w:cs="Times New Roman"/>
                           <w:b/>
                           <w:bCs/>
-                          <w:color w:val="323E4F" w:themeColor="text2" w:themeShade="BF"/>
+                          <w:sz w:val="24"/>
+                          <w:szCs w:val="24"/>
                         </w:rPr>
                       </w:pPr>
                       <w:r>
                         <w:rPr>
+                          <w:rFonts w:ascii="Times New Roman" w:eastAsia="Times New Roman" w:hAnsi="Times New Roman" w:cs="Times New Roman"/>
                           <w:b/>
                           <w:bCs/>
-                          <w:color w:val="323E4F" w:themeColor="text2" w:themeShade="BF"/>
+                          <w:sz w:val="24"/>
+                          <w:szCs w:val="24"/>
                         </w:rPr>
                         <w:t>Setup</w:t>
                       </w:r>
@@ -499,17 +988,41 @@
                         <w:pStyle w:val="ListParagraph"/>
                         <w:numPr>
                           <w:ilvl w:val="0"/>
-                          <w:numId w:val="1"/>
+                          <w:numId w:val="4"/>
                         </w:numPr>
-                        <w:rPr>
-                          <w:color w:val="323E4F" w:themeColor="text2" w:themeShade="BF"/>
+                        <w:tabs>
+                          <w:tab w:val="clear" w:pos="720"/>
+                          <w:tab w:val="num" w:pos="450"/>
+                        </w:tabs>
+                        <w:spacing w:before="100" w:beforeAutospacing="1" w:after="100" w:afterAutospacing="1" w:line="240" w:lineRule="auto"/>
+                        <w:ind w:hanging="540"/>
+                        <w:rPr>
+                          <w:rFonts w:ascii="Times New Roman" w:eastAsia="Times New Roman" w:hAnsi="Times New Roman" w:cs="Times New Roman"/>
                         </w:rPr>
                       </w:pPr>
                       <w:r>
                         <w:rPr>
-                          <w:color w:val="323E4F" w:themeColor="text2" w:themeShade="BF"/>
-                        </w:rPr>
-                        <w:t>Review the main canons of existing Colorado River management (Appendix A).</w:t>
+                          <w:rFonts w:ascii="Times New Roman" w:eastAsia="Times New Roman" w:hAnsi="Times New Roman" w:cs="Times New Roman"/>
+                        </w:rPr>
+                        <w:t xml:space="preserve">Download the file </w:t>
+                      </w:r>
+                      <w:hyperlink r:id="rId6" w:history="1">
+                        <w:r>
+                          <w:rPr>
+                            <w:rFonts w:ascii="Times New Roman" w:eastAsia="Times New Roman" w:hAnsi="Times New Roman" w:cs="Times New Roman"/>
+                            <w:b/>
+                            <w:bCs/>
+                            <w:color w:val="0000FF"/>
+                            <w:u w:val="single"/>
+                          </w:rPr>
+                          <w:t>PilotFlexAccounting-CombinedPowellMead.xlsx</w:t>
+                        </w:r>
+                      </w:hyperlink>
+                      <w:r>
+                        <w:rPr>
+                          <w:rFonts w:ascii="Times New Roman" w:eastAsia="Times New Roman" w:hAnsi="Times New Roman" w:cs="Times New Roman"/>
+                        </w:rPr>
+                        <w:t xml:space="preserve"> to your computer.</w:t>
                       </w:r>
                     </w:p>
                     <w:p>
@@ -517,335 +1030,762 @@
                         <w:pStyle w:val="ListParagraph"/>
                         <w:numPr>
                           <w:ilvl w:val="0"/>
-                          <w:numId w:val="1"/>
+                          <w:numId w:val="4"/>
                         </w:numPr>
-                        <w:rPr>
-                          <w:color w:val="323E4F" w:themeColor="text2" w:themeShade="BF"/>
+                        <w:tabs>
+                          <w:tab w:val="clear" w:pos="720"/>
+                          <w:tab w:val="num" w:pos="450"/>
+                        </w:tabs>
+                        <w:spacing w:before="100" w:beforeAutospacing="1" w:after="100" w:afterAutospacing="1" w:line="240" w:lineRule="auto"/>
+                        <w:ind w:hanging="540"/>
+                        <w:rPr>
+                          <w:rFonts w:ascii="Times New Roman" w:eastAsia="Times New Roman" w:hAnsi="Times New Roman" w:cs="Times New Roman"/>
                         </w:rPr>
                       </w:pPr>
                       <w:r>
                         <w:rPr>
-                          <w:color w:val="323E4F" w:themeColor="text2" w:themeShade="BF"/>
-                        </w:rPr>
-                        <w:t xml:space="preserve">One participant downloads the Excel model file </w:t>
-                      </w:r>
-                      <w:r>
-                        <w:rPr>
-                          <w:color w:val="323E4F" w:themeColor="text2" w:themeShade="BF"/>
-                        </w:rPr>
-                        <w:fldChar w:fldCharType="begin"/>
-                      </w:r>
-                      <w:r>
-                        <w:rPr>
-                          <w:color w:val="323E4F" w:themeColor="text2" w:themeShade="BF"/>
-                        </w:rPr>
-                        <w:instrText xml:space="preserve"> ADDIN EN.CITE &lt;EndNote&gt;&lt;Cite&gt;&lt;Author&gt;Rosenberg&lt;/Author&gt;&lt;Year&gt;2021&lt;/Year&gt;&lt;RecNum&gt;2789&lt;/RecNum&gt;&lt;DisplayText&gt;(Rosenberg, 2021d)&lt;/DisplayText&gt;&lt;record&gt;&lt;rec-number&gt;2789&lt;/rec-number&gt;&lt;foreign-keys&gt;&lt;key app="EN" db-id="xxt5ta9pd995dwesap0pdzzp2weaz0w9werf" timestamp="1620873547"&gt;2789&lt;/key&gt;&lt;/foreign-keys&gt;&lt;ref-type name="Web Page"&gt;12&lt;/ref-type&gt;&lt;contributors&gt;&lt;authors&gt;&lt;author&gt;David E. Rosenberg&lt;/author&gt;&lt;/authors&gt;&lt;/contributors&gt;&lt;titles&gt;&lt;title&gt;Colorado River Coding: Pilot flex accounting to encourage more water conservation in a combined Lake Powell-Lake Mead system&lt;/title&gt;&lt;/titles&gt;&lt;dates&gt;&lt;year&gt;2021&lt;/year&gt;&lt;/dates&gt;&lt;publisher&gt;ModelMusings folder&lt;/publisher&gt;&lt;urls&gt;&lt;related-urls&gt;&lt;url&gt;https://doi.org/10.5281/zenodo.5522835&lt;/url&gt;&lt;/related-urls&gt;&lt;/urls&gt;&lt;/record&gt;&lt;/Cite&gt;&lt;/EndNote&gt;</w:instrText>
-                      </w:r>
-                      <w:r>
-                        <w:rPr>
-                          <w:color w:val="323E4F" w:themeColor="text2" w:themeShade="BF"/>
-                        </w:rPr>
-                        <w:fldChar w:fldCharType="separate"/>
-                      </w:r>
-                      <w:r>
-                        <w:rPr>
-                          <w:noProof/>
-                          <w:color w:val="323E4F" w:themeColor="text2" w:themeShade="BF"/>
-                        </w:rPr>
-                        <w:t>(Rosenberg, 2021d)</w:t>
-                      </w:r>
-                      <w:r>
-                        <w:rPr>
-                          <w:color w:val="323E4F" w:themeColor="text2" w:themeShade="BF"/>
-                        </w:rPr>
-                        <w:fldChar w:fldCharType="end"/>
-                      </w:r>
-                      <w:r>
-                        <w:rPr>
-                          <w:color w:val="323E4F" w:themeColor="text2" w:themeShade="BF"/>
-                        </w:rPr>
-                        <w:t>.</w:t>
+                          <w:rFonts w:ascii="Times New Roman" w:eastAsia="Times New Roman" w:hAnsi="Times New Roman" w:cs="Times New Roman"/>
+                        </w:rPr>
+                        <w:t>Move the Excel file to your Google Drive. Open as a Google Sheet.</w:t>
                       </w:r>
                     </w:p>
                     <w:p>
                       <w:pPr>
-                        <w:pStyle w:val="ListParagraph"/>
                         <w:numPr>
-                          <w:ilvl w:val="1"/>
-                          <w:numId w:val="2"/>
+                          <w:ilvl w:val="0"/>
+                          <w:numId w:val="4"/>
                         </w:numPr>
-                        <w:ind w:left="1260" w:hanging="180"/>
-                        <w:rPr>
-                          <w:color w:val="323E4F" w:themeColor="text2" w:themeShade="BF"/>
+                        <w:tabs>
+                          <w:tab w:val="clear" w:pos="720"/>
+                          <w:tab w:val="num" w:pos="450"/>
+                        </w:tabs>
+                        <w:spacing w:before="100" w:beforeAutospacing="1" w:after="100" w:afterAutospacing="1" w:line="240" w:lineRule="auto"/>
+                        <w:ind w:hanging="540"/>
+                        <w:rPr>
+                          <w:rFonts w:ascii="Times New Roman" w:eastAsia="Times New Roman" w:hAnsi="Times New Roman" w:cs="Times New Roman"/>
+                          <w:sz w:val="24"/>
+                          <w:szCs w:val="24"/>
                         </w:rPr>
                       </w:pPr>
                       <w:r>
                         <w:rPr>
-                          <w:color w:val="323E4F" w:themeColor="text2" w:themeShade="BF"/>
-                        </w:rPr>
-                        <w:t>Move the file to Google Drive.</w:t>
+                          <w:rFonts w:ascii="Times New Roman" w:eastAsia="Times New Roman" w:hAnsi="Times New Roman" w:cs="Times New Roman"/>
+                          <w:sz w:val="24"/>
+                          <w:szCs w:val="24"/>
+                        </w:rPr>
+                        <w:t xml:space="preserve">Open the </w:t>
+                      </w:r>
+                      <w:r>
+                        <w:rPr>
+                          <w:rFonts w:ascii="Times New Roman" w:eastAsia="Times New Roman" w:hAnsi="Times New Roman" w:cs="Times New Roman"/>
+                          <w:b/>
+                          <w:bCs/>
+                          <w:sz w:val="24"/>
+                          <w:szCs w:val="24"/>
+                        </w:rPr>
+                        <w:t>Versions</w:t>
+                      </w:r>
+                      <w:r>
+                        <w:rPr>
+                          <w:rFonts w:ascii="Times New Roman" w:eastAsia="Times New Roman" w:hAnsi="Times New Roman" w:cs="Times New Roman"/>
+                          <w:sz w:val="24"/>
+                          <w:szCs w:val="24"/>
+                        </w:rPr>
+                        <w:t xml:space="preserve"> Worksheet to see updates.</w:t>
                       </w:r>
                     </w:p>
                     <w:p>
                       <w:pPr>
-                        <w:pStyle w:val="ListParagraph"/>
                         <w:numPr>
-                          <w:ilvl w:val="1"/>
-                          <w:numId w:val="2"/>
+                          <w:ilvl w:val="0"/>
+                          <w:numId w:val="4"/>
                         </w:numPr>
-                        <w:ind w:left="1260" w:hanging="180"/>
-                        <w:rPr>
-                          <w:color w:val="323E4F" w:themeColor="text2" w:themeShade="BF"/>
+                        <w:tabs>
+                          <w:tab w:val="clear" w:pos="720"/>
+                          <w:tab w:val="num" w:pos="450"/>
+                        </w:tabs>
+                        <w:spacing w:before="100" w:beforeAutospacing="1" w:after="100" w:afterAutospacing="1" w:line="240" w:lineRule="auto"/>
+                        <w:ind w:hanging="540"/>
+                        <w:rPr>
+                          <w:rFonts w:ascii="Times New Roman" w:eastAsia="Times New Roman" w:hAnsi="Times New Roman" w:cs="Times New Roman"/>
+                          <w:sz w:val="24"/>
+                          <w:szCs w:val="24"/>
                         </w:rPr>
                       </w:pPr>
                       <w:r>
                         <w:rPr>
-                          <w:color w:val="323E4F" w:themeColor="text2" w:themeShade="BF"/>
-                        </w:rPr>
-                        <w:t>Open in Google Sheets.</w:t>
+                          <w:rFonts w:ascii="Times New Roman" w:eastAsia="Times New Roman" w:hAnsi="Times New Roman" w:cs="Times New Roman"/>
+                          <w:sz w:val="24"/>
+                          <w:szCs w:val="24"/>
+                        </w:rPr>
+                        <w:t xml:space="preserve">Duplicate the </w:t>
+                      </w:r>
+                      <w:r>
+                        <w:rPr>
+                          <w:rFonts w:ascii="Times New Roman" w:eastAsia="Times New Roman" w:hAnsi="Times New Roman" w:cs="Times New Roman"/>
+                          <w:b/>
+                          <w:bCs/>
+                          <w:sz w:val="24"/>
+                          <w:szCs w:val="24"/>
+                        </w:rPr>
+                        <w:t>Master</w:t>
+                      </w:r>
+                      <w:r>
+                        <w:rPr>
+                          <w:rFonts w:ascii="Times New Roman" w:eastAsia="Times New Roman" w:hAnsi="Times New Roman" w:cs="Times New Roman"/>
+                          <w:sz w:val="24"/>
+                          <w:szCs w:val="24"/>
+                        </w:rPr>
+                        <w:t xml:space="preserve"> Worksheet to save a blank version for later use.</w:t>
                       </w:r>
                     </w:p>
                     <w:p>
                       <w:pPr>
-                        <w:pStyle w:val="ListParagraph"/>
                         <w:numPr>
-                          <w:ilvl w:val="1"/>
-                          <w:numId w:val="2"/>
+                          <w:ilvl w:val="0"/>
+                          <w:numId w:val="4"/>
                         </w:numPr>
-                        <w:ind w:left="1260" w:hanging="180"/>
-                        <w:rPr>
-                          <w:color w:val="323E4F" w:themeColor="text2" w:themeShade="BF"/>
+                        <w:tabs>
+                          <w:tab w:val="clear" w:pos="720"/>
+                          <w:tab w:val="num" w:pos="450"/>
+                        </w:tabs>
+                        <w:spacing w:before="100" w:beforeAutospacing="1" w:after="100" w:afterAutospacing="1" w:line="240" w:lineRule="auto"/>
+                        <w:ind w:hanging="540"/>
+                        <w:rPr>
+                          <w:rFonts w:ascii="Times New Roman" w:eastAsia="Times New Roman" w:hAnsi="Times New Roman" w:cs="Times New Roman"/>
+                          <w:sz w:val="24"/>
+                          <w:szCs w:val="24"/>
                         </w:rPr>
                       </w:pPr>
                       <w:r>
                         <w:rPr>
-                          <w:color w:val="323E4F" w:themeColor="text2" w:themeShade="BF"/>
-                        </w:rPr>
-                        <w:t>Share with other participants.</w:t>
+                          <w:rFonts w:ascii="Times New Roman" w:eastAsia="Times New Roman" w:hAnsi="Times New Roman" w:cs="Times New Roman"/>
+                          <w:sz w:val="24"/>
+                          <w:szCs w:val="24"/>
+                        </w:rPr>
+                        <w:t xml:space="preserve">Invite 1 or more other people to join the Google Sheet. </w:t>
                       </w:r>
                     </w:p>
                     <w:p>
                       <w:pPr>
-                        <w:pStyle w:val="ListParagraph"/>
                         <w:numPr>
-                          <w:ilvl w:val="0"/>
-                          <w:numId w:val="1"/>
+                          <w:ilvl w:val="1"/>
+                          <w:numId w:val="6"/>
                         </w:numPr>
-                        <w:rPr>
-                          <w:color w:val="323E4F" w:themeColor="text2" w:themeShade="BF"/>
+                        <w:tabs>
+                          <w:tab w:val="clear" w:pos="1440"/>
+                          <w:tab w:val="num" w:pos="900"/>
+                        </w:tabs>
+                        <w:spacing w:after="100" w:afterAutospacing="1" w:line="240" w:lineRule="auto"/>
+                        <w:ind w:left="900" w:hanging="90"/>
+                        <w:rPr>
+                          <w:rFonts w:ascii="Times New Roman" w:eastAsia="Times New Roman" w:hAnsi="Times New Roman" w:cs="Times New Roman"/>
+                          <w:sz w:val="24"/>
+                          <w:szCs w:val="24"/>
                         </w:rPr>
                       </w:pPr>
                       <w:r>
                         <w:rPr>
-                          <w:color w:val="323E4F" w:themeColor="text2" w:themeShade="BF"/>
-                        </w:rPr>
-                        <w:t xml:space="preserve">All participants open the </w:t>
-                      </w:r>
-                      <w:r>
-                        <w:rPr>
-                          <w:i/>
-                          <w:iCs/>
-                          <w:color w:val="323E4F" w:themeColor="text2" w:themeShade="BF"/>
-                        </w:rPr>
-                        <w:t>Master</w:t>
-                      </w:r>
-                      <w:r>
-                        <w:rPr>
-                          <w:color w:val="323E4F" w:themeColor="text2" w:themeShade="BF"/>
-                        </w:rPr>
-                        <w:t xml:space="preserve"> worksheet.</w:t>
+                          <w:rFonts w:ascii="Times New Roman" w:eastAsia="Times New Roman" w:hAnsi="Times New Roman" w:cs="Times New Roman"/>
+                          <w:sz w:val="24"/>
+                          <w:szCs w:val="24"/>
+                        </w:rPr>
+                        <w:t xml:space="preserve">In the upper right of the Google Sheet, click the </w:t>
+                      </w:r>
+                      <w:r>
+                        <w:rPr>
+                          <w:rFonts w:ascii="Times New Roman" w:eastAsia="Times New Roman" w:hAnsi="Times New Roman" w:cs="Times New Roman"/>
+                          <w:b/>
+                          <w:bCs/>
+                          <w:sz w:val="24"/>
+                          <w:szCs w:val="24"/>
+                        </w:rPr>
+                        <w:t>Share</w:t>
+                      </w:r>
+                      <w:r>
+                        <w:rPr>
+                          <w:rFonts w:ascii="Times New Roman" w:eastAsia="Times New Roman" w:hAnsi="Times New Roman" w:cs="Times New Roman"/>
+                          <w:sz w:val="24"/>
+                          <w:szCs w:val="24"/>
+                        </w:rPr>
+                        <w:t xml:space="preserve"> button.</w:t>
                       </w:r>
                     </w:p>
                     <w:p>
                       <w:pPr>
-                        <w:rPr>
+                        <w:numPr>
+                          <w:ilvl w:val="1"/>
+                          <w:numId w:val="6"/>
+                        </w:numPr>
+                        <w:tabs>
+                          <w:tab w:val="clear" w:pos="1440"/>
+                          <w:tab w:val="num" w:pos="900"/>
+                        </w:tabs>
+                        <w:spacing w:before="100" w:beforeAutospacing="1" w:after="100" w:afterAutospacing="1" w:line="240" w:lineRule="auto"/>
+                        <w:ind w:left="900" w:hanging="90"/>
+                        <w:rPr>
+                          <w:rFonts w:ascii="Times New Roman" w:eastAsia="Times New Roman" w:hAnsi="Times New Roman" w:cs="Times New Roman"/>
+                          <w:sz w:val="24"/>
+                          <w:szCs w:val="24"/>
+                        </w:rPr>
+                      </w:pPr>
+                      <w:r>
+                        <w:rPr>
+                          <w:rFonts w:ascii="Times New Roman" w:eastAsia="Times New Roman" w:hAnsi="Times New Roman" w:cs="Times New Roman"/>
+                          <w:sz w:val="24"/>
+                          <w:szCs w:val="24"/>
+                        </w:rPr>
+                        <w:t>Add emails, and set permissions so players can access the Google Sheet. Or copy and share the sheet's URL.</w:t>
+                      </w:r>
+                    </w:p>
+                    <w:p>
+                      <w:pPr>
+                        <w:spacing w:before="100" w:beforeAutospacing="1" w:after="100" w:afterAutospacing="1" w:line="240" w:lineRule="auto"/>
+                        <w:rPr>
+                          <w:rFonts w:ascii="Times New Roman" w:eastAsia="Times New Roman" w:hAnsi="Times New Roman" w:cs="Times New Roman"/>
+                          <w:b/>
+                          <w:bCs/>
+                          <w:sz w:val="24"/>
+                          <w:szCs w:val="24"/>
+                        </w:rPr>
+                      </w:pPr>
+                      <w:r>
+                        <w:rPr>
+                          <w:rFonts w:ascii="Times New Roman" w:eastAsia="Times New Roman" w:hAnsi="Times New Roman" w:cs="Times New Roman"/>
+                          <w:b/>
+                          <w:bCs/>
+                          <w:sz w:val="24"/>
+                          <w:szCs w:val="24"/>
+                        </w:rPr>
+                        <w:t>Play</w:t>
+                      </w:r>
+                    </w:p>
+                    <w:p>
+                      <w:pPr>
+                        <w:numPr>
+                          <w:ilvl w:val="0"/>
+                          <w:numId w:val="8"/>
+                        </w:numPr>
+                        <w:tabs>
+                          <w:tab w:val="clear" w:pos="720"/>
+                        </w:tabs>
+                        <w:spacing w:before="100" w:beforeAutospacing="1" w:after="100" w:afterAutospacing="1" w:line="240" w:lineRule="auto"/>
+                        <w:ind w:left="450" w:hanging="270"/>
+                        <w:rPr>
+                          <w:rFonts w:ascii="Times New Roman" w:eastAsia="Times New Roman" w:hAnsi="Times New Roman" w:cs="Times New Roman"/>
+                          <w:sz w:val="24"/>
+                          <w:szCs w:val="24"/>
+                        </w:rPr>
+                      </w:pPr>
+                      <w:r>
+                        <w:rPr>
+                          <w:rFonts w:ascii="Times New Roman" w:eastAsia="Times New Roman" w:hAnsi="Times New Roman" w:cs="Times New Roman"/>
+                          <w:sz w:val="24"/>
+                          <w:szCs w:val="24"/>
+                        </w:rPr>
+                        <w:t xml:space="preserve">On the </w:t>
+                      </w:r>
+                      <w:r>
+                        <w:rPr>
+                          <w:rFonts w:ascii="Times New Roman" w:eastAsia="Times New Roman" w:hAnsi="Times New Roman" w:cs="Times New Roman"/>
+                          <w:b/>
+                          <w:bCs/>
+                          <w:sz w:val="24"/>
+                          <w:szCs w:val="24"/>
+                        </w:rPr>
+                        <w:t>Master</w:t>
+                      </w:r>
+                      <w:r>
+                        <w:rPr>
+                          <w:rFonts w:ascii="Times New Roman" w:eastAsia="Times New Roman" w:hAnsi="Times New Roman" w:cs="Times New Roman"/>
+                          <w:sz w:val="24"/>
+                          <w:szCs w:val="24"/>
+                        </w:rPr>
+                        <w:t xml:space="preserve"> Worksheet, scroll down Column A. Participants enter values in row</w:t>
+                      </w:r>
+                      <w:r>
+                        <w:rPr>
+                          <w:rFonts w:ascii="Times New Roman" w:eastAsia="Times New Roman" w:hAnsi="Times New Roman" w:cs="Times New Roman"/>
+                          <w:sz w:val="24"/>
+                          <w:szCs w:val="24"/>
+                        </w:rPr>
+                        <w:t xml:space="preserve"> block</w:t>
+                      </w:r>
+                      <w:r>
+                        <w:rPr>
+                          <w:rFonts w:ascii="Times New Roman" w:eastAsia="Times New Roman" w:hAnsi="Times New Roman" w:cs="Times New Roman"/>
+                          <w:sz w:val="24"/>
+                          <w:szCs w:val="24"/>
+                        </w:rPr>
+                        <w:t>s with</w:t>
+                      </w:r>
+                      <w:r>
+                        <w:rPr>
+                          <w:rFonts w:ascii="Times New Roman" w:eastAsia="Times New Roman" w:hAnsi="Times New Roman" w:cs="Times New Roman"/>
+                          <w:sz w:val="24"/>
+                          <w:szCs w:val="24"/>
+                        </w:rPr>
+                        <w:t xml:space="preserve"> </w:t>
+                      </w:r>
+                      <w:r>
+                        <w:rPr>
+                          <w:rFonts w:ascii="Times New Roman" w:eastAsia="Times New Roman" w:hAnsi="Times New Roman" w:cs="Times New Roman"/>
                           <w:b/>
                           <w:bCs/>
                           <w:color w:val="0000FF"/>
+                          <w:sz w:val="24"/>
+                          <w:szCs w:val="24"/>
+                        </w:rPr>
+                        <w:t>Blue Text</w:t>
+                      </w:r>
+                      <w:r>
+                        <w:rPr>
+                          <w:rFonts w:ascii="Times New Roman" w:eastAsia="Times New Roman" w:hAnsi="Times New Roman" w:cs="Times New Roman"/>
+                          <w:sz w:val="24"/>
+                          <w:szCs w:val="24"/>
+                        </w:rPr>
+                        <w:t xml:space="preserve">. </w:t>
+                      </w:r>
+                    </w:p>
+                    <w:p>
+                      <w:pPr>
+                        <w:numPr>
+                          <w:ilvl w:val="1"/>
+                          <w:numId w:val="7"/>
+                        </w:numPr>
+                        <w:tabs>
+                          <w:tab w:val="clear" w:pos="1440"/>
+                          <w:tab w:val="num" w:pos="900"/>
+                        </w:tabs>
+                        <w:spacing w:before="100" w:beforeAutospacing="1" w:after="100" w:afterAutospacing="1" w:line="240" w:lineRule="auto"/>
+                        <w:ind w:left="900" w:hanging="90"/>
+                        <w:rPr>
+                          <w:rFonts w:ascii="Times New Roman" w:eastAsia="Times New Roman" w:hAnsi="Times New Roman" w:cs="Times New Roman"/>
+                          <w:sz w:val="24"/>
+                          <w:szCs w:val="24"/>
                         </w:rPr>
                       </w:pPr>
                       <w:r>
                         <w:rPr>
+                          <w:rFonts w:ascii="Times New Roman" w:eastAsia="Times New Roman" w:hAnsi="Times New Roman" w:cs="Times New Roman"/>
+                          <w:sz w:val="24"/>
+                          <w:szCs w:val="24"/>
+                        </w:rPr>
+                        <w:t>For example, in Rows 4-10, partic</w:t>
+                      </w:r>
+                      <w:r>
+                        <w:rPr>
+                          <w:rFonts w:ascii="Times New Roman" w:eastAsia="Times New Roman" w:hAnsi="Times New Roman" w:cs="Times New Roman"/>
+                          <w:sz w:val="24"/>
+                          <w:szCs w:val="24"/>
+                        </w:rPr>
+                        <w:t>ip</w:t>
+                      </w:r>
+                      <w:r>
+                        <w:rPr>
+                          <w:rFonts w:ascii="Times New Roman" w:eastAsia="Times New Roman" w:hAnsi="Times New Roman" w:cs="Times New Roman"/>
+                          <w:sz w:val="24"/>
+                          <w:szCs w:val="24"/>
+                        </w:rPr>
+                        <w:t xml:space="preserve">ants select a </w:t>
+                      </w:r>
+                      <w:r>
+                        <w:rPr>
+                          <w:rFonts w:ascii="Times New Roman" w:eastAsia="Times New Roman" w:hAnsi="Times New Roman" w:cs="Times New Roman"/>
+                          <w:b/>
+                          <w:bCs/>
+                          <w:sz w:val="24"/>
+                          <w:szCs w:val="24"/>
+                        </w:rPr>
+                        <w:t>Party</w:t>
+                      </w:r>
+                      <w:r>
+                        <w:rPr>
+                          <w:rFonts w:ascii="Times New Roman" w:eastAsia="Times New Roman" w:hAnsi="Times New Roman" w:cs="Times New Roman"/>
+                          <w:sz w:val="24"/>
+                          <w:szCs w:val="24"/>
+                        </w:rPr>
+                        <w:t xml:space="preserve"> and enter a </w:t>
+                      </w:r>
+                      <w:r>
+                        <w:rPr>
+                          <w:rFonts w:ascii="Times New Roman" w:eastAsia="Times New Roman" w:hAnsi="Times New Roman" w:cs="Times New Roman"/>
+                          <w:b/>
+                          <w:bCs/>
+                          <w:sz w:val="24"/>
+                          <w:szCs w:val="24"/>
+                        </w:rPr>
+                        <w:t>Strategy</w:t>
+                      </w:r>
+                      <w:r>
+                        <w:rPr>
+                          <w:rFonts w:ascii="Times New Roman" w:eastAsia="Times New Roman" w:hAnsi="Times New Roman" w:cs="Times New Roman"/>
+                          <w:sz w:val="24"/>
+                          <w:szCs w:val="24"/>
+                        </w:rPr>
+                        <w:t>. If fewer than 6 participants, participants select multiple parties.</w:t>
+                      </w:r>
+                    </w:p>
+                    <w:p>
+                      <w:pPr>
+                        <w:numPr>
+                          <w:ilvl w:val="1"/>
+                          <w:numId w:val="7"/>
+                        </w:numPr>
+                        <w:tabs>
+                          <w:tab w:val="clear" w:pos="1440"/>
+                          <w:tab w:val="num" w:pos="900"/>
+                        </w:tabs>
+                        <w:spacing w:before="100" w:beforeAutospacing="1" w:after="100" w:afterAutospacing="1" w:line="240" w:lineRule="auto"/>
+                        <w:ind w:left="900" w:hanging="90"/>
+                        <w:rPr>
+                          <w:rFonts w:ascii="Times New Roman" w:eastAsia="Times New Roman" w:hAnsi="Times New Roman" w:cs="Times New Roman"/>
+                          <w:sz w:val="24"/>
+                          <w:szCs w:val="24"/>
+                        </w:rPr>
+                      </w:pPr>
+                      <w:r>
+                        <w:rPr>
+                          <w:rFonts w:ascii="Times New Roman" w:eastAsia="Times New Roman" w:hAnsi="Times New Roman" w:cs="Times New Roman"/>
+                          <w:sz w:val="24"/>
+                          <w:szCs w:val="24"/>
+                        </w:rPr>
+                        <w:t>Enter the Lake Powell natural flow for Year 1 in</w:t>
+                      </w:r>
+                      <w:r>
+                        <w:rPr>
+                          <w:rFonts w:ascii="Times New Roman" w:eastAsia="Times New Roman" w:hAnsi="Times New Roman" w:cs="Times New Roman"/>
+                          <w:sz w:val="24"/>
+                          <w:szCs w:val="24"/>
+                        </w:rPr>
+                        <w:t xml:space="preserve"> </w:t>
+                      </w:r>
+                      <w:r>
+                        <w:rPr>
+                          <w:rFonts w:ascii="Times New Roman" w:eastAsia="Times New Roman" w:hAnsi="Times New Roman" w:cs="Times New Roman"/>
+                          <w:b/>
+                          <w:bCs/>
+                          <w:color w:val="538135" w:themeColor="accent6" w:themeShade="BF"/>
+                          <w:sz w:val="24"/>
+                          <w:szCs w:val="24"/>
+                        </w:rPr>
+                        <w:t>Cell C28</w:t>
+                      </w:r>
+                      <w:r>
+                        <w:rPr>
+                          <w:rFonts w:ascii="Times New Roman" w:eastAsia="Times New Roman" w:hAnsi="Times New Roman" w:cs="Times New Roman"/>
+                          <w:sz w:val="24"/>
+                          <w:szCs w:val="24"/>
+                        </w:rPr>
+                        <w:t>. Cells below will populate.</w:t>
+                      </w:r>
+                    </w:p>
+                    <w:p>
+                      <w:pPr>
+                        <w:numPr>
+                          <w:ilvl w:val="1"/>
+                          <w:numId w:val="7"/>
+                        </w:numPr>
+                        <w:tabs>
+                          <w:tab w:val="clear" w:pos="1440"/>
+                          <w:tab w:val="num" w:pos="900"/>
+                        </w:tabs>
+                        <w:spacing w:before="100" w:beforeAutospacing="1" w:after="100" w:afterAutospacing="1" w:line="240" w:lineRule="auto"/>
+                        <w:ind w:left="900" w:hanging="90"/>
+                        <w:rPr>
+                          <w:rFonts w:ascii="Times New Roman" w:eastAsia="Times New Roman" w:hAnsi="Times New Roman" w:cs="Times New Roman"/>
+                          <w:sz w:val="24"/>
+                          <w:szCs w:val="24"/>
+                        </w:rPr>
+                      </w:pPr>
+                      <w:r>
+                        <w:rPr>
+                          <w:rFonts w:ascii="Times New Roman" w:eastAsia="Times New Roman" w:hAnsi="Times New Roman" w:cs="Times New Roman"/>
+                          <w:sz w:val="24"/>
+                          <w:szCs w:val="24"/>
+                        </w:rPr>
+                        <w:t xml:space="preserve">Participants continue to enter values in Year 1 (Column C) down to Row 142 in row blocks with </w:t>
+                      </w:r>
+                      <w:r>
+                        <w:rPr>
+                          <w:rFonts w:ascii="Times New Roman" w:eastAsia="Times New Roman" w:hAnsi="Times New Roman" w:cs="Times New Roman"/>
                           <w:b/>
                           <w:bCs/>
                           <w:color w:val="0000FF"/>
-                        </w:rPr>
-                        <w:t>Play</w:t>
+                          <w:sz w:val="24"/>
+                          <w:szCs w:val="24"/>
+                        </w:rPr>
+                        <w:t>Blue Text</w:t>
+                      </w:r>
+                      <w:r>
+                        <w:rPr>
+                          <w:rFonts w:ascii="Times New Roman" w:eastAsia="Times New Roman" w:hAnsi="Times New Roman" w:cs="Times New Roman"/>
+                          <w:sz w:val="24"/>
+                          <w:szCs w:val="24"/>
+                        </w:rPr>
+                        <w:t>.</w:t>
                       </w:r>
                     </w:p>
                     <w:p>
                       <w:pPr>
-                        <w:pStyle w:val="ListParagraph"/>
                         <w:numPr>
-                          <w:ilvl w:val="0"/>
-                          <w:numId w:val="3"/>
+                          <w:ilvl w:val="1"/>
+                          <w:numId w:val="7"/>
                         </w:numPr>
-                        <w:ind w:left="720" w:hanging="270"/>
-                        <w:rPr>
-                          <w:color w:val="0000FF"/>
+                        <w:tabs>
+                          <w:tab w:val="clear" w:pos="1440"/>
+                          <w:tab w:val="num" w:pos="900"/>
+                        </w:tabs>
+                        <w:spacing w:before="100" w:beforeAutospacing="1" w:after="100" w:afterAutospacing="1" w:line="240" w:lineRule="auto"/>
+                        <w:ind w:left="900" w:hanging="90"/>
+                        <w:rPr>
+                          <w:rFonts w:ascii="Times New Roman" w:eastAsia="Times New Roman" w:hAnsi="Times New Roman" w:cs="Times New Roman"/>
+                          <w:sz w:val="24"/>
+                          <w:szCs w:val="24"/>
                         </w:rPr>
                       </w:pPr>
                       <w:r>
                         <w:rPr>
-                          <w:color w:val="0000FF"/>
-                        </w:rPr>
-                        <w:t>Assign parties, person playing, and strategies (Step 1)</w:t>
-                      </w:r>
-                      <w:r>
-                        <w:rPr>
-                          <w:color w:val="0000FF"/>
+                          <w:rFonts w:ascii="Times New Roman" w:eastAsia="Times New Roman" w:hAnsi="Times New Roman" w:cs="Times New Roman"/>
+                          <w:sz w:val="24"/>
+                          <w:szCs w:val="24"/>
+                        </w:rPr>
+                        <w:t xml:space="preserve">Move to Year 2 (Column D). Enter Lake Powell natural flow in </w:t>
+                      </w:r>
+                      <w:r>
+                        <w:rPr>
+                          <w:rFonts w:ascii="Times New Roman" w:eastAsia="Times New Roman" w:hAnsi="Times New Roman" w:cs="Times New Roman"/>
+                          <w:b/>
+                          <w:bCs/>
+                          <w:color w:val="538135" w:themeColor="accent6" w:themeShade="BF"/>
+                          <w:sz w:val="24"/>
+                          <w:szCs w:val="24"/>
+                        </w:rPr>
+                        <w:t xml:space="preserve">Cell </w:t>
+                      </w:r>
+                      <w:r>
+                        <w:rPr>
+                          <w:rFonts w:ascii="Times New Roman" w:eastAsia="Times New Roman" w:hAnsi="Times New Roman" w:cs="Times New Roman"/>
+                          <w:b/>
+                          <w:bCs/>
+                          <w:color w:val="538135" w:themeColor="accent6" w:themeShade="BF"/>
+                          <w:sz w:val="24"/>
+                          <w:szCs w:val="24"/>
+                        </w:rPr>
+                        <w:t>D</w:t>
+                      </w:r>
+                      <w:r>
+                        <w:rPr>
+                          <w:rFonts w:ascii="Times New Roman" w:eastAsia="Times New Roman" w:hAnsi="Times New Roman" w:cs="Times New Roman"/>
+                          <w:b/>
+                          <w:bCs/>
+                          <w:color w:val="538135" w:themeColor="accent6" w:themeShade="BF"/>
+                          <w:sz w:val="24"/>
+                          <w:szCs w:val="24"/>
+                        </w:rPr>
+                        <w:t>28</w:t>
+                      </w:r>
+                      <w:r>
+                        <w:rPr>
+                          <w:rFonts w:ascii="Times New Roman" w:eastAsia="Times New Roman" w:hAnsi="Times New Roman" w:cs="Times New Roman"/>
+                          <w:sz w:val="24"/>
+                          <w:szCs w:val="24"/>
                         </w:rPr>
                         <w:t>.</w:t>
                       </w:r>
                     </w:p>
                     <w:p>
                       <w:pPr>
-                        <w:pStyle w:val="ListParagraph"/>
                         <w:numPr>
                           <w:ilvl w:val="0"/>
-                          <w:numId w:val="3"/>
+                          <w:numId w:val="8"/>
                         </w:numPr>
-                        <w:ind w:left="720" w:hanging="270"/>
-                        <w:rPr>
-                          <w:color w:val="0000FF"/>
+                        <w:tabs>
+                          <w:tab w:val="clear" w:pos="720"/>
+                          <w:tab w:val="num" w:pos="450"/>
+                        </w:tabs>
+                        <w:spacing w:before="100" w:beforeAutospacing="1" w:after="100" w:afterAutospacing="1" w:line="240" w:lineRule="auto"/>
+                        <w:ind w:hanging="540"/>
+                        <w:rPr>
+                          <w:rFonts w:ascii="Times New Roman" w:eastAsia="Times New Roman" w:hAnsi="Times New Roman" w:cs="Times New Roman"/>
+                          <w:sz w:val="24"/>
+                          <w:szCs w:val="24"/>
                         </w:rPr>
                       </w:pPr>
                       <w:r>
                         <w:rPr>
-                          <w:color w:val="0000FF"/>
-                        </w:rPr>
-                        <w:t>Sp</w:t>
-                      </w:r>
-                      <w:r>
-                        <w:rPr>
-                          <w:color w:val="0000FF"/>
-                        </w:rPr>
-                        <w:t xml:space="preserve">ecify the natural </w:t>
-                      </w:r>
-                      <w:r>
-                        <w:rPr>
-                          <w:color w:val="0000FF"/>
-                        </w:rPr>
-                        <w:t xml:space="preserve">flow </w:t>
-                      </w:r>
-                      <w:r>
-                        <w:rPr>
-                          <w:color w:val="0000FF"/>
-                        </w:rPr>
-                        <w:t>to Lake Powell</w:t>
-                      </w:r>
-                      <w:r>
-                        <w:rPr>
-                          <w:color w:val="0000FF"/>
-                        </w:rPr>
-                        <w:t xml:space="preserve"> in Column C and work down</w:t>
-                      </w:r>
-                      <w:r>
-                        <w:rPr>
-                          <w:color w:val="0000FF"/>
+                          <w:rFonts w:ascii="Times New Roman" w:eastAsia="Times New Roman" w:hAnsi="Times New Roman" w:cs="Times New Roman"/>
+                          <w:sz w:val="24"/>
+                          <w:szCs w:val="24"/>
+                        </w:rPr>
+                        <w:t>Find linked help for each row in</w:t>
+                      </w:r>
+                      <w:r>
+                        <w:rPr>
+                          <w:rFonts w:ascii="Times New Roman" w:eastAsia="Times New Roman" w:hAnsi="Times New Roman" w:cs="Times New Roman"/>
+                          <w:sz w:val="24"/>
+                          <w:szCs w:val="24"/>
                         </w:rPr>
                         <w:t xml:space="preserve"> </w:t>
                       </w:r>
                       <w:r>
                         <w:rPr>
-                          <w:color w:val="0000FF"/>
-                        </w:rPr>
-                        <w:t xml:space="preserve">the column </w:t>
-                      </w:r>
-                      <w:r>
-                        <w:rPr>
-                          <w:color w:val="0000FF"/>
-                        </w:rPr>
-                        <w:t>(Step 2)</w:t>
-                      </w:r>
-                      <w:r>
-                        <w:rPr>
-                          <w:color w:val="0000FF"/>
+                          <w:rFonts w:ascii="Times New Roman" w:eastAsia="Times New Roman" w:hAnsi="Times New Roman" w:cs="Times New Roman"/>
+                          <w:b/>
+                          <w:bCs/>
+                          <w:sz w:val="24"/>
+                          <w:szCs w:val="24"/>
+                        </w:rPr>
+                        <w:t>Column N</w:t>
+                      </w:r>
+                      <w:r>
+                        <w:rPr>
+                          <w:rFonts w:ascii="Times New Roman" w:eastAsia="Times New Roman" w:hAnsi="Times New Roman" w:cs="Times New Roman"/>
+                          <w:sz w:val="24"/>
+                          <w:szCs w:val="24"/>
                         </w:rPr>
                         <w:t>.</w:t>
                       </w:r>
                     </w:p>
                     <w:p>
                       <w:pPr>
-                        <w:pStyle w:val="ListParagraph"/>
                         <w:numPr>
                           <w:ilvl w:val="0"/>
-                          <w:numId w:val="3"/>
+                          <w:numId w:val="8"/>
                         </w:numPr>
-                        <w:ind w:left="720" w:hanging="270"/>
-                        <w:rPr>
-                          <w:color w:val="0000FF"/>
+                        <w:tabs>
+                          <w:tab w:val="clear" w:pos="720"/>
+                          <w:tab w:val="num" w:pos="450"/>
+                        </w:tabs>
+                        <w:spacing w:before="100" w:beforeAutospacing="1" w:after="100" w:afterAutospacing="1" w:line="240" w:lineRule="auto"/>
+                        <w:ind w:left="450" w:hanging="270"/>
+                        <w:rPr>
+                          <w:rFonts w:ascii="Times New Roman" w:eastAsia="Times New Roman" w:hAnsi="Times New Roman" w:cs="Times New Roman"/>
+                          <w:sz w:val="24"/>
+                          <w:szCs w:val="24"/>
                         </w:rPr>
                       </w:pPr>
                       <w:r>
                         <w:rPr>
-                          <w:color w:val="0000FF"/>
-                        </w:rPr>
-                        <w:t>Players trade, conserve, and consume water (Step 5)</w:t>
-                      </w:r>
-                      <w:r>
-                        <w:rPr>
-                          <w:color w:val="0000FF"/>
-                        </w:rPr>
-                        <w:t>.</w:t>
+                          <w:rFonts w:ascii="Times New Roman" w:eastAsia="Times New Roman" w:hAnsi="Times New Roman" w:cs="Times New Roman"/>
+                          <w:sz w:val="24"/>
+                          <w:szCs w:val="24"/>
+                        </w:rPr>
+                        <w:t xml:space="preserve">View the </w:t>
+                      </w:r>
+                      <w:r>
+                        <w:rPr>
+                          <w:rFonts w:ascii="Times New Roman" w:eastAsia="Times New Roman" w:hAnsi="Times New Roman" w:cs="Times New Roman"/>
+                          <w:b/>
+                          <w:bCs/>
+                          <w:sz w:val="24"/>
+                          <w:szCs w:val="24"/>
+                        </w:rPr>
+                        <w:t>Master-Plots</w:t>
+                      </w:r>
+                      <w:r>
+                        <w:rPr>
+                          <w:rFonts w:ascii="Times New Roman" w:eastAsia="Times New Roman" w:hAnsi="Times New Roman" w:cs="Times New Roman"/>
+                          <w:sz w:val="24"/>
+                          <w:szCs w:val="24"/>
+                        </w:rPr>
+                        <w:t xml:space="preserve"> worksheet to compare entries to current operations (Law of River).</w:t>
                       </w:r>
                     </w:p>
                     <w:p>
                       <w:pPr>
-                        <w:pStyle w:val="ListParagraph"/>
                         <w:numPr>
                           <w:ilvl w:val="0"/>
-                          <w:numId w:val="3"/>
+                          <w:numId w:val="8"/>
                         </w:numPr>
-                        <w:ind w:left="720" w:hanging="270"/>
-                        <w:rPr>
-                          <w:color w:val="0000FF"/>
+                        <w:tabs>
+                          <w:tab w:val="clear" w:pos="720"/>
+                          <w:tab w:val="num" w:pos="450"/>
+                        </w:tabs>
+                        <w:spacing w:before="100" w:beforeAutospacing="1" w:after="100" w:afterAutospacing="1" w:line="240" w:lineRule="auto"/>
+                        <w:ind w:left="450" w:hanging="270"/>
+                        <w:rPr>
+                          <w:rFonts w:ascii="Times New Roman" w:eastAsia="Times New Roman" w:hAnsi="Times New Roman" w:cs="Times New Roman"/>
+                          <w:sz w:val="24"/>
+                          <w:szCs w:val="24"/>
                         </w:rPr>
                       </w:pPr>
                       <w:r>
                         <w:rPr>
-                          <w:color w:val="0000FF"/>
-                        </w:rPr>
-                        <w:t>Assign combined storage to Lake Powell and Lake Mead</w:t>
-                      </w:r>
-                      <w:r>
-                        <w:rPr>
-                          <w:color w:val="0000FF"/>
-                        </w:rPr>
-                        <w:t xml:space="preserve"> (Step 7).</w:t>
-                      </w:r>
-                    </w:p>
-                    <w:p>
-                      <w:pPr>
-                        <w:pStyle w:val="ListParagraph"/>
-                        <w:numPr>
-                          <w:ilvl w:val="0"/>
-                          <w:numId w:val="3"/>
-                        </w:numPr>
-                        <w:ind w:left="720" w:hanging="270"/>
-                      </w:pPr>
-                      <w:r>
-                        <w:rPr>
-                          <w:color w:val="0000FF"/>
-                        </w:rPr>
-                        <w:t>Go to Step #2, next column</w:t>
+                          <w:rFonts w:ascii="Times New Roman" w:eastAsia="Times New Roman" w:hAnsi="Times New Roman" w:cs="Times New Roman"/>
+                          <w:sz w:val="24"/>
+                          <w:szCs w:val="24"/>
+                        </w:rPr>
+                        <w:t xml:space="preserve">See </w:t>
+                      </w:r>
+                      <w:r>
+                        <w:rPr>
+                          <w:rFonts w:ascii="Times New Roman" w:eastAsia="Times New Roman" w:hAnsi="Times New Roman" w:cs="Times New Roman"/>
+                          <w:b/>
+                          <w:bCs/>
+                          <w:sz w:val="24"/>
+                          <w:szCs w:val="24"/>
+                        </w:rPr>
+                        <w:t>ReadMe-Directions</w:t>
+                      </w:r>
+                      <w:r>
+                        <w:rPr>
+                          <w:rFonts w:ascii="Times New Roman" w:eastAsia="Times New Roman" w:hAnsi="Times New Roman" w:cs="Times New Roman"/>
+                          <w:sz w:val="24"/>
+                          <w:szCs w:val="24"/>
+                        </w:rPr>
+                        <w:t xml:space="preserve"> Worksheet </w:t>
+                      </w:r>
+                      <w:r>
+                        <w:rPr>
+                          <w:rFonts w:ascii="Times New Roman" w:eastAsia="Times New Roman" w:hAnsi="Times New Roman" w:cs="Times New Roman"/>
+                          <w:sz w:val="24"/>
+                          <w:szCs w:val="24"/>
+                        </w:rPr>
+                        <w:t>for</w:t>
+                      </w:r>
+                      <w:r>
+                        <w:rPr>
+                          <w:rFonts w:ascii="Times New Roman" w:eastAsia="Times New Roman" w:hAnsi="Times New Roman" w:cs="Times New Roman"/>
+                          <w:sz w:val="24"/>
+                          <w:szCs w:val="24"/>
+                        </w:rPr>
+                        <w:t xml:space="preserve"> these directions and des</w:t>
+                      </w:r>
+                      <w:r>
+                        <w:rPr>
+                          <w:rFonts w:ascii="Times New Roman" w:eastAsia="Times New Roman" w:hAnsi="Times New Roman" w:cs="Times New Roman"/>
+                          <w:sz w:val="24"/>
+                          <w:szCs w:val="24"/>
+                        </w:rPr>
+                        <w:t>criptions of</w:t>
+                      </w:r>
+                      <w:r>
+                        <w:rPr>
+                          <w:rFonts w:ascii="Times New Roman" w:eastAsia="Times New Roman" w:hAnsi="Times New Roman" w:cs="Times New Roman"/>
+                          <w:sz w:val="24"/>
+                          <w:szCs w:val="24"/>
+                        </w:rPr>
+                        <w:t xml:space="preserve"> all worksheets in the Workbook.</w:t>
                       </w:r>
                       <w:bookmarkEnd w:id="1"/>
                     </w:p>
                   </w:txbxContent>
                 </v:textbox>
-                <w10:wrap type="square"/>
+                <w10:wrap type="square" anchorx="margin" anchory="page"/>
               </v:shape>
             </w:pict>
           </mc:Fallback>
         </mc:AlternateContent>
       </w:r>
     </w:p>
+    <w:p/>
     <w:p>
       <w:r>
         <w:rPr>
           <w:noProof/>
         </w:rPr>
+        <w:lastRenderedPageBreak/>
         <mc:AlternateContent>
           <mc:Choice Requires="wps">
             <w:drawing>
@@ -1018,7 +1958,7 @@
                                                 <pic:cNvPicPr/>
                                               </pic:nvPicPr>
                                               <pic:blipFill>
-                                                <a:blip r:embed="rId5"/>
+                                                <a:blip r:embed="rId7"/>
                                                 <a:stretch>
                                                   <a:fillRect/>
                                                 </a:stretch>
@@ -1216,7 +2156,7 @@
                                           <pic:cNvPicPr/>
                                         </pic:nvPicPr>
                                         <pic:blipFill>
-                                          <a:blip r:embed="rId5"/>
+                                          <a:blip r:embed="rId7"/>
                                           <a:stretch>
                                             <a:fillRect/>
                                           </a:stretch>
@@ -1291,6 +2231,318 @@
 <file path=word/numbering.xml><?xml version="1.0" encoding="utf-8"?>
 <w:numbering xmlns:wpc="http://schemas.microsoft.com/office/word/2010/wordprocessingCanvas" xmlns:cx="http://schemas.microsoft.com/office/drawing/2014/chartex" xmlns:cx1="http://schemas.microsoft.com/office/drawing/2015/9/8/chartex" xmlns:cx2="http://schemas.microsoft.com/office/drawing/2015/10/21/chartex" xmlns:cx3="http://schemas.microsoft.com/office/drawing/2016/5/9/chartex" xmlns:cx4="http://schemas.microsoft.com/office/drawing/2016/5/10/chartex" xmlns:cx5="http://schemas.microsoft.com/office/drawing/2016/5/11/chartex" xmlns:cx6="http://schemas.microsoft.com/office/drawing/2016/5/12/chartex" xmlns:cx7="http://schemas.microsoft.com/office/drawing/2016/5/13/chartex" xmlns:cx8="http://schemas.microsoft.com/office/drawing/2016/5/14/chartex" xmlns:mc="http://schemas.openxmlformats.org/markup-compatibility/2006" xmlns:aink="http://schemas.microsoft.com/office/drawing/2016/ink" xmlns:am3d="http://schemas.microsoft.com/office/drawing/2017/model3d" xmlns:o="urn:schemas-microsoft-com:office:office" xmlns:r="http://schemas.openxmlformats.org/officeDocument/2006/relationships" xmlns:m="http://schemas.openxmlformats.org/officeDocument/2006/math" xmlns:v="urn:schemas-microsoft-com:vml" xmlns:wp14="http://schemas.microsoft.com/office/word/2010/wordprocessingDrawing" xmlns:wp="http://schemas.openxmlformats.org/drawingml/2006/wordprocessingDrawing" xmlns:w10="urn:schemas-microsoft-com:office:word" xmlns:w="http://schemas.openxmlformats.org/wordprocessingml/2006/main" xmlns:w14="http://schemas.microsoft.com/office/word/2010/wordml" xmlns:w15="http://schemas.microsoft.com/office/word/2012/wordml" xmlns:w16cid="http://schemas.microsoft.com/office/word/2016/wordml/cid" xmlns:w16se="http://schemas.microsoft.com/office/word/2015/wordml/symex" xmlns:wpg="http://schemas.microsoft.com/office/word/2010/wordprocessingGroup" xmlns:wpi="http://schemas.microsoft.com/office/word/2010/wordprocessingInk" xmlns:wne="http://schemas.microsoft.com/office/word/2006/wordml" xmlns:wps="http://schemas.microsoft.com/office/word/2010/wordprocessingShape" mc:Ignorable="w14 w15 w16se w16cid wp14">
   <w:abstractNum w:abstractNumId="0" w15:restartNumberingAfterBreak="0">
+    <w:nsid w:val="09BD474B"/>
+    <w:multiLevelType w:val="hybridMultilevel"/>
+    <w:tmpl w:val="A71E9D26"/>
+    <w:lvl w:ilvl="0" w:tplc="0409000F">
+      <w:start w:val="1"/>
+      <w:numFmt w:val="decimal"/>
+      <w:lvlText w:val="%1."/>
+      <w:lvlJc w:val="left"/>
+      <w:pPr>
+        <w:ind w:left="720" w:hanging="360"/>
+      </w:pPr>
+    </w:lvl>
+    <w:lvl w:ilvl="1" w:tplc="04090019" w:tentative="1">
+      <w:start w:val="1"/>
+      <w:numFmt w:val="lowerLetter"/>
+      <w:lvlText w:val="%2."/>
+      <w:lvlJc w:val="left"/>
+      <w:pPr>
+        <w:ind w:left="1440" w:hanging="360"/>
+      </w:pPr>
+    </w:lvl>
+    <w:lvl w:ilvl="2" w:tplc="0409001B" w:tentative="1">
+      <w:start w:val="1"/>
+      <w:numFmt w:val="lowerRoman"/>
+      <w:lvlText w:val="%3."/>
+      <w:lvlJc w:val="right"/>
+      <w:pPr>
+        <w:ind w:left="2160" w:hanging="180"/>
+      </w:pPr>
+    </w:lvl>
+    <w:lvl w:ilvl="3" w:tplc="0409000F" w:tentative="1">
+      <w:start w:val="1"/>
+      <w:numFmt w:val="decimal"/>
+      <w:lvlText w:val="%4."/>
+      <w:lvlJc w:val="left"/>
+      <w:pPr>
+        <w:ind w:left="2880" w:hanging="360"/>
+      </w:pPr>
+    </w:lvl>
+    <w:lvl w:ilvl="4" w:tplc="04090019" w:tentative="1">
+      <w:start w:val="1"/>
+      <w:numFmt w:val="lowerLetter"/>
+      <w:lvlText w:val="%5."/>
+      <w:lvlJc w:val="left"/>
+      <w:pPr>
+        <w:ind w:left="3600" w:hanging="360"/>
+      </w:pPr>
+    </w:lvl>
+    <w:lvl w:ilvl="5" w:tplc="0409001B" w:tentative="1">
+      <w:start w:val="1"/>
+      <w:numFmt w:val="lowerRoman"/>
+      <w:lvlText w:val="%6."/>
+      <w:lvlJc w:val="right"/>
+      <w:pPr>
+        <w:ind w:left="4320" w:hanging="180"/>
+      </w:pPr>
+    </w:lvl>
+    <w:lvl w:ilvl="6" w:tplc="0409000F" w:tentative="1">
+      <w:start w:val="1"/>
+      <w:numFmt w:val="decimal"/>
+      <w:lvlText w:val="%7."/>
+      <w:lvlJc w:val="left"/>
+      <w:pPr>
+        <w:ind w:left="5040" w:hanging="360"/>
+      </w:pPr>
+    </w:lvl>
+    <w:lvl w:ilvl="7" w:tplc="04090019" w:tentative="1">
+      <w:start w:val="1"/>
+      <w:numFmt w:val="lowerLetter"/>
+      <w:lvlText w:val="%8."/>
+      <w:lvlJc w:val="left"/>
+      <w:pPr>
+        <w:ind w:left="5760" w:hanging="360"/>
+      </w:pPr>
+    </w:lvl>
+    <w:lvl w:ilvl="8" w:tplc="0409001B" w:tentative="1">
+      <w:start w:val="1"/>
+      <w:numFmt w:val="lowerRoman"/>
+      <w:lvlText w:val="%9."/>
+      <w:lvlJc w:val="right"/>
+      <w:pPr>
+        <w:ind w:left="6480" w:hanging="180"/>
+      </w:pPr>
+    </w:lvl>
+  </w:abstractNum>
+  <w:abstractNum w:abstractNumId="1" w15:restartNumberingAfterBreak="0">
+    <w:nsid w:val="2EF76492"/>
+    <w:multiLevelType w:val="multilevel"/>
+    <w:tmpl w:val="0422EA0E"/>
+    <w:lvl w:ilvl="0">
+      <w:start w:val="1"/>
+      <w:numFmt w:val="decimal"/>
+      <w:lvlText w:val="%1."/>
+      <w:lvlJc w:val="left"/>
+      <w:pPr>
+        <w:tabs>
+          <w:tab w:val="num" w:pos="720"/>
+        </w:tabs>
+        <w:ind w:left="720" w:hanging="360"/>
+      </w:pPr>
+    </w:lvl>
+    <w:lvl w:ilvl="1">
+      <w:start w:val="1"/>
+      <w:numFmt w:val="lowerRoman"/>
+      <w:lvlText w:val="%2."/>
+      <w:lvlJc w:val="right"/>
+      <w:pPr>
+        <w:tabs>
+          <w:tab w:val="num" w:pos="1440"/>
+        </w:tabs>
+        <w:ind w:left="1440" w:hanging="360"/>
+      </w:pPr>
+    </w:lvl>
+    <w:lvl w:ilvl="2" w:tentative="1">
+      <w:start w:val="1"/>
+      <w:numFmt w:val="decimal"/>
+      <w:lvlText w:val="%3."/>
+      <w:lvlJc w:val="left"/>
+      <w:pPr>
+        <w:tabs>
+          <w:tab w:val="num" w:pos="2160"/>
+        </w:tabs>
+        <w:ind w:left="2160" w:hanging="360"/>
+      </w:pPr>
+    </w:lvl>
+    <w:lvl w:ilvl="3" w:tentative="1">
+      <w:start w:val="1"/>
+      <w:numFmt w:val="decimal"/>
+      <w:lvlText w:val="%4."/>
+      <w:lvlJc w:val="left"/>
+      <w:pPr>
+        <w:tabs>
+          <w:tab w:val="num" w:pos="2880"/>
+        </w:tabs>
+        <w:ind w:left="2880" w:hanging="360"/>
+      </w:pPr>
+    </w:lvl>
+    <w:lvl w:ilvl="4" w:tentative="1">
+      <w:start w:val="1"/>
+      <w:numFmt w:val="decimal"/>
+      <w:lvlText w:val="%5."/>
+      <w:lvlJc w:val="left"/>
+      <w:pPr>
+        <w:tabs>
+          <w:tab w:val="num" w:pos="3600"/>
+        </w:tabs>
+        <w:ind w:left="3600" w:hanging="360"/>
+      </w:pPr>
+    </w:lvl>
+    <w:lvl w:ilvl="5" w:tentative="1">
+      <w:start w:val="1"/>
+      <w:numFmt w:val="decimal"/>
+      <w:lvlText w:val="%6."/>
+      <w:lvlJc w:val="left"/>
+      <w:pPr>
+        <w:tabs>
+          <w:tab w:val="num" w:pos="4320"/>
+        </w:tabs>
+        <w:ind w:left="4320" w:hanging="360"/>
+      </w:pPr>
+    </w:lvl>
+    <w:lvl w:ilvl="6" w:tentative="1">
+      <w:start w:val="1"/>
+      <w:numFmt w:val="decimal"/>
+      <w:lvlText w:val="%7."/>
+      <w:lvlJc w:val="left"/>
+      <w:pPr>
+        <w:tabs>
+          <w:tab w:val="num" w:pos="5040"/>
+        </w:tabs>
+        <w:ind w:left="5040" w:hanging="360"/>
+      </w:pPr>
+    </w:lvl>
+    <w:lvl w:ilvl="7" w:tentative="1">
+      <w:start w:val="1"/>
+      <w:numFmt w:val="decimal"/>
+      <w:lvlText w:val="%8."/>
+      <w:lvlJc w:val="left"/>
+      <w:pPr>
+        <w:tabs>
+          <w:tab w:val="num" w:pos="5760"/>
+        </w:tabs>
+        <w:ind w:left="5760" w:hanging="360"/>
+      </w:pPr>
+    </w:lvl>
+    <w:lvl w:ilvl="8" w:tentative="1">
+      <w:start w:val="1"/>
+      <w:numFmt w:val="decimal"/>
+      <w:lvlText w:val="%9."/>
+      <w:lvlJc w:val="left"/>
+      <w:pPr>
+        <w:tabs>
+          <w:tab w:val="num" w:pos="6480"/>
+        </w:tabs>
+        <w:ind w:left="6480" w:hanging="360"/>
+      </w:pPr>
+    </w:lvl>
+  </w:abstractNum>
+  <w:abstractNum w:abstractNumId="2" w15:restartNumberingAfterBreak="0">
+    <w:nsid w:val="354307AE"/>
+    <w:multiLevelType w:val="multilevel"/>
+    <w:tmpl w:val="B31CE0A4"/>
+    <w:lvl w:ilvl="0">
+      <w:start w:val="1"/>
+      <w:numFmt w:val="decimal"/>
+      <w:lvlText w:val="%1."/>
+      <w:lvlJc w:val="left"/>
+      <w:pPr>
+        <w:tabs>
+          <w:tab w:val="num" w:pos="720"/>
+        </w:tabs>
+        <w:ind w:left="720" w:hanging="360"/>
+      </w:pPr>
+    </w:lvl>
+    <w:lvl w:ilvl="1">
+      <w:start w:val="1"/>
+      <w:numFmt w:val="lowerRoman"/>
+      <w:lvlText w:val="%2."/>
+      <w:lvlJc w:val="right"/>
+      <w:pPr>
+        <w:tabs>
+          <w:tab w:val="num" w:pos="1440"/>
+        </w:tabs>
+        <w:ind w:left="1440" w:hanging="360"/>
+      </w:pPr>
+    </w:lvl>
+    <w:lvl w:ilvl="2" w:tentative="1">
+      <w:start w:val="1"/>
+      <w:numFmt w:val="decimal"/>
+      <w:lvlText w:val="%3."/>
+      <w:lvlJc w:val="left"/>
+      <w:pPr>
+        <w:tabs>
+          <w:tab w:val="num" w:pos="2160"/>
+        </w:tabs>
+        <w:ind w:left="2160" w:hanging="360"/>
+      </w:pPr>
+    </w:lvl>
+    <w:lvl w:ilvl="3" w:tentative="1">
+      <w:start w:val="1"/>
+      <w:numFmt w:val="decimal"/>
+      <w:lvlText w:val="%4."/>
+      <w:lvlJc w:val="left"/>
+      <w:pPr>
+        <w:tabs>
+          <w:tab w:val="num" w:pos="2880"/>
+        </w:tabs>
+        <w:ind w:left="2880" w:hanging="360"/>
+      </w:pPr>
+    </w:lvl>
+    <w:lvl w:ilvl="4" w:tentative="1">
+      <w:start w:val="1"/>
+      <w:numFmt w:val="decimal"/>
+      <w:lvlText w:val="%5."/>
+      <w:lvlJc w:val="left"/>
+      <w:pPr>
+        <w:tabs>
+          <w:tab w:val="num" w:pos="3600"/>
+        </w:tabs>
+        <w:ind w:left="3600" w:hanging="360"/>
+      </w:pPr>
+    </w:lvl>
+    <w:lvl w:ilvl="5" w:tentative="1">
+      <w:start w:val="1"/>
+      <w:numFmt w:val="decimal"/>
+      <w:lvlText w:val="%6."/>
+      <w:lvlJc w:val="left"/>
+      <w:pPr>
+        <w:tabs>
+          <w:tab w:val="num" w:pos="4320"/>
+        </w:tabs>
+        <w:ind w:left="4320" w:hanging="360"/>
+      </w:pPr>
+    </w:lvl>
+    <w:lvl w:ilvl="6" w:tentative="1">
+      <w:start w:val="1"/>
+      <w:numFmt w:val="decimal"/>
+      <w:lvlText w:val="%7."/>
+      <w:lvlJc w:val="left"/>
+      <w:pPr>
+        <w:tabs>
+          <w:tab w:val="num" w:pos="5040"/>
+        </w:tabs>
+        <w:ind w:left="5040" w:hanging="360"/>
+      </w:pPr>
+    </w:lvl>
+    <w:lvl w:ilvl="7" w:tentative="1">
+      <w:start w:val="1"/>
+      <w:numFmt w:val="decimal"/>
+      <w:lvlText w:val="%8."/>
+      <w:lvlJc w:val="left"/>
+      <w:pPr>
+        <w:tabs>
+          <w:tab w:val="num" w:pos="5760"/>
+        </w:tabs>
+        <w:ind w:left="5760" w:hanging="360"/>
+      </w:pPr>
+    </w:lvl>
+    <w:lvl w:ilvl="8" w:tentative="1">
+      <w:start w:val="1"/>
+      <w:numFmt w:val="decimal"/>
+      <w:lvlText w:val="%9."/>
+      <w:lvlJc w:val="left"/>
+      <w:pPr>
+        <w:tabs>
+          <w:tab w:val="num" w:pos="6480"/>
+        </w:tabs>
+        <w:ind w:left="6480" w:hanging="360"/>
+      </w:pPr>
+    </w:lvl>
+  </w:abstractNum>
+  <w:abstractNum w:abstractNumId="3" w15:restartNumberingAfterBreak="0">
     <w:nsid w:val="3E335DCF"/>
     <w:multiLevelType w:val="hybridMultilevel"/>
     <w:tmpl w:val="42145606"/>
@@ -1376,7 +2628,260 @@
       </w:pPr>
     </w:lvl>
   </w:abstractNum>
-  <w:abstractNum w:abstractNumId="1" w15:restartNumberingAfterBreak="0">
+  <w:abstractNum w:abstractNumId="4" w15:restartNumberingAfterBreak="0">
+    <w:nsid w:val="44E84C38"/>
+    <w:multiLevelType w:val="multilevel"/>
+    <w:tmpl w:val="A7444E3E"/>
+    <w:lvl w:ilvl="0">
+      <w:start w:val="1"/>
+      <w:numFmt w:val="decimal"/>
+      <w:lvlText w:val="%1."/>
+      <w:lvlJc w:val="left"/>
+      <w:pPr>
+        <w:tabs>
+          <w:tab w:val="num" w:pos="720"/>
+        </w:tabs>
+        <w:ind w:left="720" w:hanging="360"/>
+      </w:pPr>
+    </w:lvl>
+    <w:lvl w:ilvl="1">
+      <w:start w:val="1"/>
+      <w:numFmt w:val="decimal"/>
+      <w:lvlText w:val="%2."/>
+      <w:lvlJc w:val="left"/>
+      <w:pPr>
+        <w:tabs>
+          <w:tab w:val="num" w:pos="1440"/>
+        </w:tabs>
+        <w:ind w:left="1440" w:hanging="360"/>
+      </w:pPr>
+    </w:lvl>
+    <w:lvl w:ilvl="2" w:tentative="1">
+      <w:start w:val="1"/>
+      <w:numFmt w:val="decimal"/>
+      <w:lvlText w:val="%3."/>
+      <w:lvlJc w:val="left"/>
+      <w:pPr>
+        <w:tabs>
+          <w:tab w:val="num" w:pos="2160"/>
+        </w:tabs>
+        <w:ind w:left="2160" w:hanging="360"/>
+      </w:pPr>
+    </w:lvl>
+    <w:lvl w:ilvl="3" w:tentative="1">
+      <w:start w:val="1"/>
+      <w:numFmt w:val="decimal"/>
+      <w:lvlText w:val="%4."/>
+      <w:lvlJc w:val="left"/>
+      <w:pPr>
+        <w:tabs>
+          <w:tab w:val="num" w:pos="2880"/>
+        </w:tabs>
+        <w:ind w:left="2880" w:hanging="360"/>
+      </w:pPr>
+    </w:lvl>
+    <w:lvl w:ilvl="4" w:tentative="1">
+      <w:start w:val="1"/>
+      <w:numFmt w:val="decimal"/>
+      <w:lvlText w:val="%5."/>
+      <w:lvlJc w:val="left"/>
+      <w:pPr>
+        <w:tabs>
+          <w:tab w:val="num" w:pos="3600"/>
+        </w:tabs>
+        <w:ind w:left="3600" w:hanging="360"/>
+      </w:pPr>
+    </w:lvl>
+    <w:lvl w:ilvl="5" w:tentative="1">
+      <w:start w:val="1"/>
+      <w:numFmt w:val="decimal"/>
+      <w:lvlText w:val="%6."/>
+      <w:lvlJc w:val="left"/>
+      <w:pPr>
+        <w:tabs>
+          <w:tab w:val="num" w:pos="4320"/>
+        </w:tabs>
+        <w:ind w:left="4320" w:hanging="360"/>
+      </w:pPr>
+    </w:lvl>
+    <w:lvl w:ilvl="6" w:tentative="1">
+      <w:start w:val="1"/>
+      <w:numFmt w:val="decimal"/>
+      <w:lvlText w:val="%7."/>
+      <w:lvlJc w:val="left"/>
+      <w:pPr>
+        <w:tabs>
+          <w:tab w:val="num" w:pos="5040"/>
+        </w:tabs>
+        <w:ind w:left="5040" w:hanging="360"/>
+      </w:pPr>
+    </w:lvl>
+    <w:lvl w:ilvl="7" w:tentative="1">
+      <w:start w:val="1"/>
+      <w:numFmt w:val="decimal"/>
+      <w:lvlText w:val="%8."/>
+      <w:lvlJc w:val="left"/>
+      <w:pPr>
+        <w:tabs>
+          <w:tab w:val="num" w:pos="5760"/>
+        </w:tabs>
+        <w:ind w:left="5760" w:hanging="360"/>
+      </w:pPr>
+    </w:lvl>
+    <w:lvl w:ilvl="8" w:tentative="1">
+      <w:start w:val="1"/>
+      <w:numFmt w:val="decimal"/>
+      <w:lvlText w:val="%9."/>
+      <w:lvlJc w:val="left"/>
+      <w:pPr>
+        <w:tabs>
+          <w:tab w:val="num" w:pos="6480"/>
+        </w:tabs>
+        <w:ind w:left="6480" w:hanging="360"/>
+      </w:pPr>
+    </w:lvl>
+  </w:abstractNum>
+  <w:abstractNum w:abstractNumId="5" w15:restartNumberingAfterBreak="0">
+    <w:nsid w:val="573A0225"/>
+    <w:multiLevelType w:val="multilevel"/>
+    <w:tmpl w:val="FD2ADB0A"/>
+    <w:lvl w:ilvl="0">
+      <w:start w:val="1"/>
+      <w:numFmt w:val="decimal"/>
+      <w:lvlText w:val="%1."/>
+      <w:lvlJc w:val="left"/>
+      <w:pPr>
+        <w:tabs>
+          <w:tab w:val="num" w:pos="720"/>
+        </w:tabs>
+        <w:ind w:left="720" w:hanging="360"/>
+      </w:pPr>
+      <w:rPr>
+        <w:rFonts w:hint="default"/>
+      </w:rPr>
+    </w:lvl>
+    <w:lvl w:ilvl="1">
+      <w:start w:val="1"/>
+      <w:numFmt w:val="decimal"/>
+      <w:lvlText w:val="%2."/>
+      <w:lvlJc w:val="left"/>
+      <w:pPr>
+        <w:tabs>
+          <w:tab w:val="num" w:pos="1440"/>
+        </w:tabs>
+        <w:ind w:left="1440" w:hanging="360"/>
+      </w:pPr>
+      <w:rPr>
+        <w:rFonts w:hint="default"/>
+      </w:rPr>
+    </w:lvl>
+    <w:lvl w:ilvl="2">
+      <w:start w:val="1"/>
+      <w:numFmt w:val="decimal"/>
+      <w:lvlText w:val="%3."/>
+      <w:lvlJc w:val="left"/>
+      <w:pPr>
+        <w:tabs>
+          <w:tab w:val="num" w:pos="2160"/>
+        </w:tabs>
+        <w:ind w:left="2160" w:hanging="360"/>
+      </w:pPr>
+      <w:rPr>
+        <w:rFonts w:hint="default"/>
+      </w:rPr>
+    </w:lvl>
+    <w:lvl w:ilvl="3">
+      <w:start w:val="1"/>
+      <w:numFmt w:val="decimal"/>
+      <w:lvlText w:val="%4."/>
+      <w:lvlJc w:val="left"/>
+      <w:pPr>
+        <w:tabs>
+          <w:tab w:val="num" w:pos="2880"/>
+        </w:tabs>
+        <w:ind w:left="2880" w:hanging="360"/>
+      </w:pPr>
+      <w:rPr>
+        <w:rFonts w:hint="default"/>
+      </w:rPr>
+    </w:lvl>
+    <w:lvl w:ilvl="4">
+      <w:start w:val="1"/>
+      <w:numFmt w:val="decimal"/>
+      <w:lvlText w:val="%5."/>
+      <w:lvlJc w:val="left"/>
+      <w:pPr>
+        <w:tabs>
+          <w:tab w:val="num" w:pos="3600"/>
+        </w:tabs>
+        <w:ind w:left="3600" w:hanging="360"/>
+      </w:pPr>
+      <w:rPr>
+        <w:rFonts w:hint="default"/>
+      </w:rPr>
+    </w:lvl>
+    <w:lvl w:ilvl="5">
+      <w:start w:val="1"/>
+      <w:numFmt w:val="decimal"/>
+      <w:lvlText w:val="%6."/>
+      <w:lvlJc w:val="left"/>
+      <w:pPr>
+        <w:tabs>
+          <w:tab w:val="num" w:pos="4320"/>
+        </w:tabs>
+        <w:ind w:left="4320" w:hanging="360"/>
+      </w:pPr>
+      <w:rPr>
+        <w:rFonts w:hint="default"/>
+      </w:rPr>
+    </w:lvl>
+    <w:lvl w:ilvl="6">
+      <w:start w:val="1"/>
+      <w:numFmt w:val="decimal"/>
+      <w:lvlText w:val="%7."/>
+      <w:lvlJc w:val="left"/>
+      <w:pPr>
+        <w:tabs>
+          <w:tab w:val="num" w:pos="5040"/>
+        </w:tabs>
+        <w:ind w:left="5040" w:hanging="360"/>
+      </w:pPr>
+      <w:rPr>
+        <w:rFonts w:hint="default"/>
+      </w:rPr>
+    </w:lvl>
+    <w:lvl w:ilvl="7">
+      <w:start w:val="1"/>
+      <w:numFmt w:val="decimal"/>
+      <w:lvlText w:val="%8."/>
+      <w:lvlJc w:val="left"/>
+      <w:pPr>
+        <w:tabs>
+          <w:tab w:val="num" w:pos="5760"/>
+        </w:tabs>
+        <w:ind w:left="5760" w:hanging="360"/>
+      </w:pPr>
+      <w:rPr>
+        <w:rFonts w:hint="default"/>
+      </w:rPr>
+    </w:lvl>
+    <w:lvl w:ilvl="8">
+      <w:start w:val="1"/>
+      <w:numFmt w:val="decimal"/>
+      <w:lvlText w:val="%9."/>
+      <w:lvlJc w:val="left"/>
+      <w:pPr>
+        <w:tabs>
+          <w:tab w:val="num" w:pos="6480"/>
+        </w:tabs>
+        <w:ind w:left="6480" w:hanging="360"/>
+      </w:pPr>
+      <w:rPr>
+        <w:rFonts w:hint="default"/>
+      </w:rPr>
+    </w:lvl>
+  </w:abstractNum>
+  <w:abstractNum w:abstractNumId="6" w15:restartNumberingAfterBreak="0">
     <w:nsid w:val="651D655E"/>
     <w:multiLevelType w:val="hybridMultilevel"/>
     <w:tmpl w:val="2B92FA12"/>
@@ -1462,7 +2967,7 @@
       </w:pPr>
     </w:lvl>
   </w:abstractNum>
-  <w:abstractNum w:abstractNumId="2" w15:restartNumberingAfterBreak="0">
+  <w:abstractNum w:abstractNumId="7" w15:restartNumberingAfterBreak="0">
     <w:nsid w:val="6A8C4716"/>
     <w:multiLevelType w:val="hybridMultilevel"/>
     <w:tmpl w:val="A0C4E758"/>
@@ -1549,13 +3054,28 @@
     </w:lvl>
   </w:abstractNum>
   <w:num w:numId="1">
+    <w:abstractNumId w:val="7"/>
+  </w:num>
+  <w:num w:numId="2">
+    <w:abstractNumId w:val="3"/>
+  </w:num>
+  <w:num w:numId="3">
+    <w:abstractNumId w:val="6"/>
+  </w:num>
+  <w:num w:numId="4">
+    <w:abstractNumId w:val="4"/>
+  </w:num>
+  <w:num w:numId="5">
+    <w:abstractNumId w:val="0"/>
+  </w:num>
+  <w:num w:numId="6">
+    <w:abstractNumId w:val="1"/>
+  </w:num>
+  <w:num w:numId="7">
     <w:abstractNumId w:val="2"/>
   </w:num>
-  <w:num w:numId="2">
-    <w:abstractNumId w:val="0"/>
-  </w:num>
-  <w:num w:numId="3">
-    <w:abstractNumId w:val="1"/>
+  <w:num w:numId="8">
+    <w:abstractNumId w:val="5"/>
   </w:num>
 </w:numbering>
 </file>
@@ -2050,6 +3570,42 @@
       <w:szCs w:val="18"/>
     </w:rPr>
   </w:style>
+  <w:style w:type="character" w:styleId="Strong">
+    <w:name w:val="Strong"/>
+    <w:basedOn w:val="DefaultParagraphFont"/>
+    <w:uiPriority w:val="22"/>
+    <w:qFormat/>
+    <w:rsid w:val="00387A71"/>
+    <w:rPr>
+      <w:b/>
+      <w:bCs/>
+    </w:rPr>
+  </w:style>
+  <w:style w:type="character" w:styleId="Hyperlink">
+    <w:name w:val="Hyperlink"/>
+    <w:basedOn w:val="DefaultParagraphFont"/>
+    <w:uiPriority w:val="99"/>
+    <w:semiHidden/>
+    <w:unhideWhenUsed/>
+    <w:rsid w:val="00387A71"/>
+    <w:rPr>
+      <w:color w:val="0000FF"/>
+      <w:u w:val="single"/>
+    </w:rPr>
+  </w:style>
+  <w:style w:type="character" w:styleId="HTMLCode">
+    <w:name w:val="HTML Code"/>
+    <w:basedOn w:val="DefaultParagraphFont"/>
+    <w:uiPriority w:val="99"/>
+    <w:semiHidden/>
+    <w:unhideWhenUsed/>
+    <w:rsid w:val="00387A71"/>
+    <w:rPr>
+      <w:rFonts w:ascii="Courier New" w:eastAsia="Times New Roman" w:hAnsi="Courier New" w:cs="Courier New"/>
+      <w:sz w:val="20"/>
+      <w:szCs w:val="20"/>
+    </w:rPr>
+  </w:style>
 </w:styles>
 </file>
 

</xml_diff>

<commit_message>
Finish Split Inflow to Accounts. Add figure to report and model guide. Update text of guide
</commit_message>
<xml_diff>
--- a/ModelMusings/Support/ModelGuide/ModelGuidance-CombinedLakePowellLakeMead-TextBoxes.docx
+++ b/ModelMusings/Support/ModelGuide/ModelGuidance-CombinedLakePowellLakeMead-TextBoxes.docx
@@ -81,17 +81,7 @@
                                 <w:sz w:val="24"/>
                                 <w:szCs w:val="24"/>
                               </w:rPr>
-                              <w:t xml:space="preserve">Box 1. </w:t>
-                            </w:r>
-                            <w:r>
-                              <w:rPr>
-                                <w:rFonts w:asciiTheme="majorBidi" w:hAnsiTheme="majorBidi" w:cstheme="majorBidi"/>
-                                <w:b/>
-                                <w:bCs/>
-                                <w:sz w:val="24"/>
-                                <w:szCs w:val="24"/>
-                              </w:rPr>
-                              <w:t>Facilitation Steps</w:t>
+                              <w:t>Box 1. Facilitation Steps</w:t>
                             </w:r>
                           </w:p>
                           <w:p>
@@ -137,25 +127,7 @@
                               <w:rPr>
                                 <w:rFonts w:ascii="Times New Roman" w:eastAsia="Times New Roman" w:hAnsi="Times New Roman" w:cs="Times New Roman"/>
                               </w:rPr>
-                              <w:t xml:space="preserve">Download the file </w:t>
-                            </w:r>
-                            <w:hyperlink r:id="rId5" w:history="1">
-                              <w:r>
-                                <w:rPr>
-                                  <w:rFonts w:ascii="Times New Roman" w:eastAsia="Times New Roman" w:hAnsi="Times New Roman" w:cs="Times New Roman"/>
-                                  <w:b/>
-                                  <w:bCs/>
-                                  <w:color w:val="0000FF"/>
-                                  <w:u w:val="single"/>
-                                </w:rPr>
-                                <w:t>PilotFlexAccounting-CombinedPowellMead.xlsx</w:t>
-                              </w:r>
-                            </w:hyperlink>
-                            <w:r>
-                              <w:rPr>
-                                <w:rFonts w:ascii="Times New Roman" w:eastAsia="Times New Roman" w:hAnsi="Times New Roman" w:cs="Times New Roman"/>
-                              </w:rPr>
-                              <w:t xml:space="preserve"> to your computer.</w:t>
+                              <w:t>Identify a facilitator (may also participate).</w:t>
                             </w:r>
                           </w:p>
                           <w:p>
@@ -179,6 +151,48 @@
                               <w:rPr>
                                 <w:rFonts w:ascii="Times New Roman" w:eastAsia="Times New Roman" w:hAnsi="Times New Roman" w:cs="Times New Roman"/>
                               </w:rPr>
+                              <w:t xml:space="preserve">Download the file </w:t>
+                            </w:r>
+                            <w:hyperlink r:id="rId5" w:history="1">
+                              <w:r>
+                                <w:rPr>
+                                  <w:rFonts w:ascii="Times New Roman" w:eastAsia="Times New Roman" w:hAnsi="Times New Roman" w:cs="Times New Roman"/>
+                                  <w:b/>
+                                  <w:bCs/>
+                                  <w:color w:val="0000FF"/>
+                                  <w:u w:val="single"/>
+                                </w:rPr>
+                                <w:t>PilotFlexAccounting-CombinedPowellMead.xlsx</w:t>
+                              </w:r>
+                            </w:hyperlink>
+                            <w:r>
+                              <w:rPr>
+                                <w:rFonts w:ascii="Times New Roman" w:eastAsia="Times New Roman" w:hAnsi="Times New Roman" w:cs="Times New Roman"/>
+                              </w:rPr>
+                              <w:t xml:space="preserve"> to your computer.</w:t>
+                            </w:r>
+                          </w:p>
+                          <w:p>
+                            <w:pPr>
+                              <w:pStyle w:val="ListParagraph"/>
+                              <w:numPr>
+                                <w:ilvl w:val="0"/>
+                                <w:numId w:val="4"/>
+                              </w:numPr>
+                              <w:tabs>
+                                <w:tab w:val="clear" w:pos="720"/>
+                                <w:tab w:val="num" w:pos="450"/>
+                              </w:tabs>
+                              <w:spacing w:before="100" w:beforeAutospacing="1" w:after="100" w:afterAutospacing="1" w:line="240" w:lineRule="auto"/>
+                              <w:ind w:hanging="540"/>
+                              <w:rPr>
+                                <w:rFonts w:ascii="Times New Roman" w:eastAsia="Times New Roman" w:hAnsi="Times New Roman" w:cs="Times New Roman"/>
+                              </w:rPr>
+                            </w:pPr>
+                            <w:r>
+                              <w:rPr>
+                                <w:rFonts w:ascii="Times New Roman" w:eastAsia="Times New Roman" w:hAnsi="Times New Roman" w:cs="Times New Roman"/>
+                              </w:rPr>
                               <w:t>Move the Excel file to your Google Drive. Open as a Google Sheet.</w:t>
                             </w:r>
                           </w:p>
@@ -296,7 +310,23 @@
                                 <w:sz w:val="24"/>
                                 <w:szCs w:val="24"/>
                               </w:rPr>
-                              <w:t xml:space="preserve">Invite 1 or more other people to join the Google Sheet. </w:t>
+                              <w:t xml:space="preserve">Invite 1 or more </w:t>
+                            </w:r>
+                            <w:r>
+                              <w:rPr>
+                                <w:rFonts w:ascii="Times New Roman" w:eastAsia="Times New Roman" w:hAnsi="Times New Roman" w:cs="Times New Roman"/>
+                                <w:sz w:val="24"/>
+                                <w:szCs w:val="24"/>
+                              </w:rPr>
+                              <w:t>participant(s)</w:t>
+                            </w:r>
+                            <w:r>
+                              <w:rPr>
+                                <w:rFonts w:ascii="Times New Roman" w:eastAsia="Times New Roman" w:hAnsi="Times New Roman" w:cs="Times New Roman"/>
+                                <w:sz w:val="24"/>
+                                <w:szCs w:val="24"/>
+                              </w:rPr>
+                              <w:t xml:space="preserve"> to join the Google Sheet. </w:t>
                             </w:r>
                           </w:p>
                           <w:p>
@@ -368,7 +398,23 @@
                                 <w:sz w:val="24"/>
                                 <w:szCs w:val="24"/>
                               </w:rPr>
-                              <w:t>Add emails, and set permissions so players can access the Google Sheet. Or copy and share the sheet's URL.</w:t>
+                              <w:t xml:space="preserve">Add emails, and set permissions so </w:t>
+                            </w:r>
+                            <w:r>
+                              <w:rPr>
+                                <w:rFonts w:ascii="Times New Roman" w:eastAsia="Times New Roman" w:hAnsi="Times New Roman" w:cs="Times New Roman"/>
+                                <w:sz w:val="24"/>
+                                <w:szCs w:val="24"/>
+                              </w:rPr>
+                              <w:t>participants</w:t>
+                            </w:r>
+                            <w:r>
+                              <w:rPr>
+                                <w:rFonts w:ascii="Times New Roman" w:eastAsia="Times New Roman" w:hAnsi="Times New Roman" w:cs="Times New Roman"/>
+                                <w:sz w:val="24"/>
+                                <w:szCs w:val="24"/>
+                              </w:rPr>
+                              <w:t xml:space="preserve"> can access the Google Sheet. Or copy and share the sheet's URL.</w:t>
                             </w:r>
                           </w:p>
                           <w:p>
@@ -948,17 +994,7 @@
                           <w:sz w:val="24"/>
                           <w:szCs w:val="24"/>
                         </w:rPr>
-                        <w:t xml:space="preserve">Box 1. </w:t>
-                      </w:r>
-                      <w:r>
-                        <w:rPr>
-                          <w:rFonts w:asciiTheme="majorBidi" w:hAnsiTheme="majorBidi" w:cstheme="majorBidi"/>
-                          <w:b/>
-                          <w:bCs/>
-                          <w:sz w:val="24"/>
-                          <w:szCs w:val="24"/>
-                        </w:rPr>
-                        <w:t>Facilitation Steps</w:t>
+                        <w:t>Box 1. Facilitation Steps</w:t>
                       </w:r>
                     </w:p>
                     <w:p>
@@ -1004,25 +1040,7 @@
                         <w:rPr>
                           <w:rFonts w:ascii="Times New Roman" w:eastAsia="Times New Roman" w:hAnsi="Times New Roman" w:cs="Times New Roman"/>
                         </w:rPr>
-                        <w:t xml:space="preserve">Download the file </w:t>
-                      </w:r>
-                      <w:hyperlink r:id="rId6" w:history="1">
-                        <w:r>
-                          <w:rPr>
-                            <w:rFonts w:ascii="Times New Roman" w:eastAsia="Times New Roman" w:hAnsi="Times New Roman" w:cs="Times New Roman"/>
-                            <w:b/>
-                            <w:bCs/>
-                            <w:color w:val="0000FF"/>
-                            <w:u w:val="single"/>
-                          </w:rPr>
-                          <w:t>PilotFlexAccounting-CombinedPowellMead.xlsx</w:t>
-                        </w:r>
-                      </w:hyperlink>
-                      <w:r>
-                        <w:rPr>
-                          <w:rFonts w:ascii="Times New Roman" w:eastAsia="Times New Roman" w:hAnsi="Times New Roman" w:cs="Times New Roman"/>
-                        </w:rPr>
-                        <w:t xml:space="preserve"> to your computer.</w:t>
+                        <w:t>Identify a facilitator (may also participate).</w:t>
                       </w:r>
                     </w:p>
                     <w:p>
@@ -1046,6 +1064,48 @@
                         <w:rPr>
                           <w:rFonts w:ascii="Times New Roman" w:eastAsia="Times New Roman" w:hAnsi="Times New Roman" w:cs="Times New Roman"/>
                         </w:rPr>
+                        <w:t xml:space="preserve">Download the file </w:t>
+                      </w:r>
+                      <w:hyperlink r:id="rId6" w:history="1">
+                        <w:r>
+                          <w:rPr>
+                            <w:rFonts w:ascii="Times New Roman" w:eastAsia="Times New Roman" w:hAnsi="Times New Roman" w:cs="Times New Roman"/>
+                            <w:b/>
+                            <w:bCs/>
+                            <w:color w:val="0000FF"/>
+                            <w:u w:val="single"/>
+                          </w:rPr>
+                          <w:t>PilotFlexAccounting-CombinedPowellMead.xlsx</w:t>
+                        </w:r>
+                      </w:hyperlink>
+                      <w:r>
+                        <w:rPr>
+                          <w:rFonts w:ascii="Times New Roman" w:eastAsia="Times New Roman" w:hAnsi="Times New Roman" w:cs="Times New Roman"/>
+                        </w:rPr>
+                        <w:t xml:space="preserve"> to your computer.</w:t>
+                      </w:r>
+                    </w:p>
+                    <w:p>
+                      <w:pPr>
+                        <w:pStyle w:val="ListParagraph"/>
+                        <w:numPr>
+                          <w:ilvl w:val="0"/>
+                          <w:numId w:val="4"/>
+                        </w:numPr>
+                        <w:tabs>
+                          <w:tab w:val="clear" w:pos="720"/>
+                          <w:tab w:val="num" w:pos="450"/>
+                        </w:tabs>
+                        <w:spacing w:before="100" w:beforeAutospacing="1" w:after="100" w:afterAutospacing="1" w:line="240" w:lineRule="auto"/>
+                        <w:ind w:hanging="540"/>
+                        <w:rPr>
+                          <w:rFonts w:ascii="Times New Roman" w:eastAsia="Times New Roman" w:hAnsi="Times New Roman" w:cs="Times New Roman"/>
+                        </w:rPr>
+                      </w:pPr>
+                      <w:r>
+                        <w:rPr>
+                          <w:rFonts w:ascii="Times New Roman" w:eastAsia="Times New Roman" w:hAnsi="Times New Roman" w:cs="Times New Roman"/>
+                        </w:rPr>
                         <w:t>Move the Excel file to your Google Drive. Open as a Google Sheet.</w:t>
                       </w:r>
                     </w:p>
@@ -1163,7 +1223,23 @@
                           <w:sz w:val="24"/>
                           <w:szCs w:val="24"/>
                         </w:rPr>
-                        <w:t xml:space="preserve">Invite 1 or more other people to join the Google Sheet. </w:t>
+                        <w:t xml:space="preserve">Invite 1 or more </w:t>
+                      </w:r>
+                      <w:r>
+                        <w:rPr>
+                          <w:rFonts w:ascii="Times New Roman" w:eastAsia="Times New Roman" w:hAnsi="Times New Roman" w:cs="Times New Roman"/>
+                          <w:sz w:val="24"/>
+                          <w:szCs w:val="24"/>
+                        </w:rPr>
+                        <w:t>participant(s)</w:t>
+                      </w:r>
+                      <w:r>
+                        <w:rPr>
+                          <w:rFonts w:ascii="Times New Roman" w:eastAsia="Times New Roman" w:hAnsi="Times New Roman" w:cs="Times New Roman"/>
+                          <w:sz w:val="24"/>
+                          <w:szCs w:val="24"/>
+                        </w:rPr>
+                        <w:t xml:space="preserve"> to join the Google Sheet. </w:t>
                       </w:r>
                     </w:p>
                     <w:p>
@@ -1235,7 +1311,23 @@
                           <w:sz w:val="24"/>
                           <w:szCs w:val="24"/>
                         </w:rPr>
-                        <w:t>Add emails, and set permissions so players can access the Google Sheet. Or copy and share the sheet's URL.</w:t>
+                        <w:t xml:space="preserve">Add emails, and set permissions so </w:t>
+                      </w:r>
+                      <w:r>
+                        <w:rPr>
+                          <w:rFonts w:ascii="Times New Roman" w:eastAsia="Times New Roman" w:hAnsi="Times New Roman" w:cs="Times New Roman"/>
+                          <w:sz w:val="24"/>
+                          <w:szCs w:val="24"/>
+                        </w:rPr>
+                        <w:t>participants</w:t>
+                      </w:r>
+                      <w:r>
+                        <w:rPr>
+                          <w:rFonts w:ascii="Times New Roman" w:eastAsia="Times New Roman" w:hAnsi="Times New Roman" w:cs="Times New Roman"/>
+                          <w:sz w:val="24"/>
+                          <w:szCs w:val="24"/>
+                        </w:rPr>
+                        <w:t xml:space="preserve"> can access the Google Sheet. Or copy and share the sheet's URL.</w:t>
                       </w:r>
                     </w:p>
                     <w:p>

</xml_diff>